<commit_message>
added neural network info
</commit_message>
<xml_diff>
--- a/Proj2/docs/report_pipi.docx
+++ b/Proj2/docs/report_pipi.docx
@@ -1,6 +1,6 @@
 
 <file path=word/document.xml><?xml version="1.0" encoding="utf-8"?>
-<w:document xmlns:cx="http://schemas.microsoft.com/office/drawing/2014/chartex" xmlns:cx1="http://schemas.microsoft.com/office/drawing/2015/9/8/chartex" xmlns:cx2="http://schemas.microsoft.com/office/drawing/2015/10/21/chartex" xmlns:cx3="http://schemas.microsoft.com/office/drawing/2016/5/9/chartex" xmlns:cx4="http://schemas.microsoft.com/office/drawing/2016/5/10/chartex" xmlns:cx5="http://schemas.microsoft.com/office/drawing/2016/5/11/chartex" xmlns:cx6="http://schemas.microsoft.com/office/drawing/2016/5/12/chartex" xmlns:cx7="http://schemas.microsoft.com/office/drawing/2016/5/13/chartex" xmlns:cx8="http://schemas.microsoft.com/office/drawing/2016/5/14/chartex" xmlns:mc="http://schemas.openxmlformats.org/markup-compatibility/2006" xmlns:aink="http://schemas.microsoft.com/office/drawing/2016/ink" xmlns:am3d="http://schemas.microsoft.com/office/drawing/2017/model3d" xmlns:o="urn:schemas-microsoft-com:office:office" xmlns:r="http://purl.oclc.org/ooxml/officeDocument/relationships" xmlns:m="http://purl.oclc.org/ooxml/officeDocument/math" xmlns:v="urn:schemas-microsoft-com:vml" xmlns:wp14="http://schemas.microsoft.com/office/word/2010/wordprocessingDrawing" xmlns:wp="http://purl.oclc.org/ooxml/drawingml/wordprocessingDrawing" xmlns:w10="urn:schemas-microsoft-com:office:word" xmlns:w="http://purl.oclc.org/ooxml/wordprocessingml/main" xmlns:w14="http://schemas.microsoft.com/office/word/2010/wordml" xmlns:w15="http://schemas.microsoft.com/office/word/2012/wordml" xmlns:w16cex="http://schemas.microsoft.com/office/word/2018/wordml/cex" xmlns:w16cid="http://schemas.microsoft.com/office/word/2016/wordml/cid" xmlns:w16="http://schemas.microsoft.com/office/word/2018/wordml" xmlns:w16se="http://schemas.microsoft.com/office/word/2015/wordml/symex" xmlns:wpi="http://schemas.microsoft.com/office/word/2010/wordprocessingInk" xmlns:wne="http://schemas.microsoft.com/office/word/2006/wordml" mc:Ignorable="w14 w15 w16se w16cid w16 w16cex wne wp14" w:conformance="strict">
+<w:document xmlns:mc="http://schemas.openxmlformats.org/markup-compatibility/2006" xmlns:o="urn:schemas-microsoft-com:office:office" xmlns:r="http://purl.oclc.org/ooxml/officeDocument/relationships" xmlns:m="http://purl.oclc.org/ooxml/officeDocument/math" xmlns:v="urn:schemas-microsoft-com:vml" xmlns:wp14="http://schemas.microsoft.com/office/word/2010/wordprocessingDrawing" xmlns:wp="http://purl.oclc.org/ooxml/drawingml/wordprocessingDrawing" xmlns:w10="urn:schemas-microsoft-com:office:word" xmlns:w="http://purl.oclc.org/ooxml/wordprocessingml/main" xmlns:w14="http://schemas.microsoft.com/office/word/2010/wordml" xmlns:w15="http://schemas.microsoft.com/office/word/2012/wordml" xmlns:wpi="http://schemas.microsoft.com/office/word/2010/wordprocessingInk" xmlns:wne="http://schemas.microsoft.com/office/word/2006/wordml" mc:Ignorable="w14 w15 wne wp14" w:conformance="strict">
   <w:body>
     <w:p>
       <w:pPr>
@@ -60,6 +60,7 @@
           <w:sz w:val="18"/>
           <w:szCs w:val="18"/>
         </w:rPr>
+        <w:lastRenderedPageBreak/>
         <w:t>José Miguel da Costa Simões</w:t>
       </w:r>
       <w:r>
@@ -156,6 +157,7 @@
           <w:sz w:val="18"/>
           <w:szCs w:val="18"/>
         </w:rPr>
+        <w:lastRenderedPageBreak/>
         <w:t>José Rafael Fidalgo Fonseca Matias</w:t>
       </w:r>
       <w:r>
@@ -261,6 +263,7 @@
           <w:sz w:val="18"/>
           <w:szCs w:val="18"/>
         </w:rPr>
+        <w:lastRenderedPageBreak/>
         <w:t>Paulo André Areias Gomes Leal Pinto</w:t>
       </w:r>
       <w:r>
@@ -350,6 +353,7 @@
         </w:sectPr>
       </w:pPr>
       <w:r>
+        <w:lastRenderedPageBreak/>
         <w:br w:type="column"/>
       </w:r>
     </w:p>
@@ -366,6 +370,7 @@
           <w:i/>
           <w:iCs/>
         </w:rPr>
+        <w:lastRenderedPageBreak/>
         <w:t>Abstract</w:t>
       </w:r>
       <w:r>
@@ -374,11 +379,22 @@
       <w:r>
         <w:t xml:space="preserve"> </w:t>
       </w:r>
-      <w:r>
-        <w:t xml:space="preserve">The aim of this </w:t>
-      </w:r>
-      <w:r>
-        <w:t>study was to experiment with different NLP techniques and classification models, and evaluate their respective performance in the context of a natural language classificcation problem.</w:t>
+      <w:proofErr w:type="gramStart"/>
+      <w:r>
+        <w:t>The</w:t>
+      </w:r>
+      <w:proofErr w:type="gramEnd"/>
+      <w:r>
+        <w:t xml:space="preserve"> aim of this </w:t>
+      </w:r>
+      <w:r>
+        <w:t xml:space="preserve">study was to experiment with different NLP techniques and classification models, and evaluate their respective performance in the context </w:t>
+      </w:r>
+      <w:r>
+        <w:t>of a natural language classific</w:t>
+      </w:r>
+      <w:r>
+        <w:t>ation problem.</w:t>
       </w:r>
       <w:r>
         <w:t xml:space="preserve"> </w:t>
@@ -395,12 +411,15 @@
         <w:t>Keywords—</w:t>
       </w:r>
       <w:r>
-        <w:t>Artigicial Intelligence, Natural Language Processing, Naïve-Bayes, Decision Trees, Neural Networks</w:t>
-      </w:r>
-    </w:p>
-    <w:p>
-      <w:pPr>
-        <w:pStyle w:val="Heading1"/>
+        <w:t>Artificial</w:t>
+      </w:r>
+      <w:r>
+        <w:t xml:space="preserve"> Intelligence, Natural Language Processing, Naïve-Bayes, Decision Trees, Neural Networks</w:t>
+      </w:r>
+    </w:p>
+    <w:p>
+      <w:pPr>
+        <w:pStyle w:val="Cabealho1"/>
       </w:pPr>
       <w:r>
         <w:t xml:space="preserve">Introduction </w:t>
@@ -408,7 +427,7 @@
     </w:p>
     <w:p>
       <w:pPr>
-        <w:pStyle w:val="BodyText"/>
+        <w:pStyle w:val="Corpodetexto"/>
       </w:pPr>
       <w:r>
         <w:rPr>
@@ -422,7 +441,7 @@
     </w:p>
     <w:p>
       <w:pPr>
-        <w:pStyle w:val="Heading1"/>
+        <w:pStyle w:val="Cabealho1"/>
       </w:pPr>
       <w:r>
         <w:t>Description of the problem</w:t>
@@ -430,7 +449,7 @@
     </w:p>
     <w:p>
       <w:pPr>
-        <w:pStyle w:val="Heading2"/>
+        <w:pStyle w:val="Cabealho2"/>
       </w:pPr>
       <w:r>
         <w:t>The Task</w:t>
@@ -438,18 +457,44 @@
     </w:p>
     <w:p>
       <w:pPr>
-        <w:pStyle w:val="BodyText"/>
+        <w:pStyle w:val="Corpodetexto"/>
       </w:pPr>
       <w:r>
         <w:rPr>
           <w:lang w:val="en-US"/>
         </w:rPr>
-        <w:t>This task was promoted by CodaLab as a competition in 2018, where competitors had datasets for four different emotions – anger, fear, joy and sadness. Given a tweet and one of the afore mentioned emotions E, competitors had to classify the tweet into one of four ordinal classes of intensity of E that would best represent the mental state of the tweeter. Four different, and isolated datasets were available, one for each emotion. It was considered to be in our best interest to explore other approaches to this task (besides the original one). Thus, the algorithms in question were used to classify the tweets as a whole. This resulted in two different contexts, one where the program would classify just the emotion intensity of the tweet (unconcerned about which of the emotions it was dealing with</w:t>
-      </w:r>
+        <w:t xml:space="preserve">This task was promoted by </w:t>
+      </w:r>
+      <w:proofErr w:type="spellStart"/>
       <w:r>
         <w:rPr>
           <w:lang w:val="en-US"/>
         </w:rPr>
+        <w:t>CodaLab</w:t>
+      </w:r>
+      <w:proofErr w:type="spellEnd"/>
+      <w:r>
+        <w:rPr>
+          <w:lang w:val="en-US"/>
+        </w:rPr>
+        <w:t xml:space="preserve"> as a competition in 2018, where competitors had datasets for four different emotions – anger, fear, joy and sadness. Given a tweet and one of the </w:t>
+      </w:r>
+      <w:r>
+        <w:rPr>
+          <w:lang w:val="en-US"/>
+        </w:rPr>
+        <w:t>four</w:t>
+      </w:r>
+      <w:r>
+        <w:rPr>
+          <w:lang w:val="en-US"/>
+        </w:rPr>
+        <w:t xml:space="preserve"> mentioned emotions E, competitors had to classify the tweet into one of four ordinal classes of intensity of E that would best represent the mental state of the tweeter. Four different, and isolated datasets were available, one for each emotion. It was considered to be in our best interest to explore other approaches to this task (besides the original one). Thus, the algorithms in question were used to classify the tweets as a whole. This resulted in two different contexts, one where the program would classify just the emotion intensity of the tweet (unconcerned about which of the emotions it was dealing with</w:t>
+      </w:r>
+      <w:r>
+        <w:rPr>
+          <w:lang w:val="en-US"/>
+        </w:rPr>
         <w:t>)</w:t>
       </w:r>
       <w:r>
@@ -458,7 +503,7 @@
     </w:p>
     <w:p>
       <w:pPr>
-        <w:pStyle w:val="Heading2"/>
+        <w:pStyle w:val="Cabealho2"/>
       </w:pPr>
       <w:r>
         <w:t>The Theme</w:t>
@@ -466,11 +511,12 @@
     </w:p>
     <w:p>
       <w:pPr>
-        <w:pStyle w:val="BodyText"/>
+        <w:pStyle w:val="Corpodetexto"/>
       </w:pPr>
       <w:r>
         <w:rPr>
           <w:noProof/>
+          <w:lang w:val="pt-PT" w:eastAsia="pt-PT"/>
         </w:rPr>
         <w:drawing>
           <wp:anchor distT="0" distB="0" distL="114300" distR="114300" simplePos="0" relativeHeight="251659776" behindDoc="0" locked="0" layoutInCell="1" allowOverlap="1" wp14:anchorId="0BF31196" wp14:editId="53EE8AFC">
@@ -547,15 +593,16 @@
     </w:p>
     <w:p>
       <w:pPr>
-        <w:pStyle w:val="Heading1"/>
-      </w:pPr>
-      <w:r>
+        <w:pStyle w:val="Cabealho1"/>
+      </w:pPr>
+      <w:r>
+        <w:lastRenderedPageBreak/>
         <w:t>Approach</w:t>
       </w:r>
     </w:p>
     <w:p>
       <w:pPr>
-        <w:pStyle w:val="Heading1"/>
+        <w:pStyle w:val="Cabealho1"/>
       </w:pPr>
       <w:r>
         <w:t>Experimental evaluation</w:t>
@@ -563,7 +610,7 @@
     </w:p>
     <w:p>
       <w:pPr>
-        <w:pStyle w:val="Heading2"/>
+        <w:pStyle w:val="Cabealho2"/>
       </w:pPr>
       <w:r>
         <w:t>Naïve-Baye</w:t>
@@ -611,13 +658,27 @@
     </w:p>
     <w:p>
       <w:pPr>
-        <w:pStyle w:val="BodyText"/>
+        <w:pStyle w:val="Corpodetexto"/>
       </w:pPr>
       <w:r>
         <w:rPr>
           <w:lang w:val="en-US"/>
         </w:rPr>
-        <w:t>Precision scored lower, which means that our algorithm classified certain intensities more often then it should, since this parameter portrays, given all cases of an intensity I, how many were actually of said intensity. As expected from the statistical analysis, this algorithm ended up having an intensity level which was most used to label the tweets. Most often it was 0 – the tweeter does not show the emotion in question. This can be explained by reading the dataset, which contains many examples of intensity level 0</w:t>
+        <w:t xml:space="preserve">Precision scored lower, which means that our algorithm classified certain intensities more often </w:t>
+      </w:r>
+      <w:proofErr w:type="spellStart"/>
+      <w:r>
+        <w:rPr>
+          <w:lang w:val="en-US"/>
+        </w:rPr>
+        <w:t>then</w:t>
+      </w:r>
+      <w:proofErr w:type="spellEnd"/>
+      <w:r>
+        <w:rPr>
+          <w:lang w:val="en-US"/>
+        </w:rPr>
+        <w:t xml:space="preserve"> it should, since this parameter portrays, given all cases of an intensity I, how many were actually of said intensity. As expected from the statistical analysis, this algorithm ended up having an intensity level which was most used to label the tweets. Most often it was 0 – the tweeter does not show the emotion in question. This can be explained by reading the dataset, which contains many examples of intensity level 0</w:t>
       </w:r>
       <w:r>
         <w:t>.</w:t>
@@ -625,27 +686,27 @@
     </w:p>
     <w:p>
       <w:pPr>
-        <w:pStyle w:val="BodyText"/>
-      </w:pPr>
-    </w:p>
-    <w:p>
-      <w:pPr>
-        <w:pStyle w:val="BodyText"/>
-      </w:pPr>
-    </w:p>
-    <w:p>
-      <w:pPr>
-        <w:pStyle w:val="BodyText"/>
-      </w:pPr>
-    </w:p>
-    <w:p>
-      <w:pPr>
-        <w:pStyle w:val="BodyText"/>
-      </w:pPr>
-    </w:p>
-    <w:p>
-      <w:pPr>
-        <w:pStyle w:val="BodyText"/>
+        <w:pStyle w:val="Corpodetexto"/>
+      </w:pPr>
+    </w:p>
+    <w:p>
+      <w:pPr>
+        <w:pStyle w:val="Corpodetexto"/>
+      </w:pPr>
+    </w:p>
+    <w:p>
+      <w:pPr>
+        <w:pStyle w:val="Corpodetexto"/>
+      </w:pPr>
+    </w:p>
+    <w:p>
+      <w:pPr>
+        <w:pStyle w:val="Corpodetexto"/>
+      </w:pPr>
+    </w:p>
+    <w:p>
+      <w:pPr>
+        <w:pStyle w:val="Corpodetexto"/>
       </w:pPr>
     </w:p>
     <w:p>
@@ -675,7 +736,13 @@
       </w:pPr>
       <w:r>
         <w:lastRenderedPageBreak/>
-        <w:t>The following graph depicts the results obtained when the emotion in question was not taken into account. In those cases, the algorithm predicted only the emotional intensity of tweeter, no matter the emotion. This situation was explored, thinking improvments in the results would improve from larger amount of examples and, consequently, the dataset. However, this is not observable. In fact, after some reflection, it was concluded that the examples given did not contain a variety of classifications – datasets for different emotions all had more examples for intensity level 0 than others – which led to an actual decrease in performance.</w:t>
+        <w:t>The following graph depicts the results obtained when the emotion in question was not taken into account. In those cases, the algorithm predicted only the emotional intensity of tweeter, no matter the emotion. This situation was explored, thinking improv</w:t>
+      </w:r>
+      <w:r>
+        <w:t>e</w:t>
+      </w:r>
+      <w:r>
+        <w:t>ments in the results would improve from larger amount of examples and, consequently, the dataset. However, this is not observable. In fact, after some reflection, it was concluded that the examples given did not contain a variety of classifications – datasets for different emotions all had more examples for intensity level 0 than others – which led to an actual decrease in performance.</w:t>
       </w:r>
     </w:p>
     <w:p>
@@ -692,6 +759,7 @@
       <w:r>
         <w:rPr>
           <w:noProof/>
+          <w:lang w:val="pt-PT" w:eastAsia="pt-PT"/>
         </w:rPr>
         <w:drawing>
           <wp:anchor distT="0" distB="0" distL="114300" distR="114300" simplePos="0" relativeHeight="251661824" behindDoc="0" locked="0" layoutInCell="1" allowOverlap="1" wp14:anchorId="0C13B930" wp14:editId="37172352">
@@ -848,7 +916,7 @@
     </w:p>
     <w:p>
       <w:pPr>
-        <w:pStyle w:val="Heading2"/>
+        <w:pStyle w:val="Cabealho2"/>
       </w:pPr>
       <w:r>
         <w:t>Decision Trees</w:t>
@@ -856,7 +924,7 @@
     </w:p>
     <w:p>
       <w:pPr>
-        <w:pStyle w:val="Heading2"/>
+        <w:pStyle w:val="Cabealho2"/>
       </w:pPr>
       <w:r>
         <w:t>Neural Networks</w:t>
@@ -864,10 +932,115 @@
     </w:p>
     <w:p>
       <w:pPr>
-        <w:pStyle w:val="Heading1"/>
-      </w:pPr>
-      <w:r>
-        <w:t>Conclusions</w:t>
+        <w:ind w:firstLine="14.40pt"/>
+        <w:jc w:val="both"/>
+        <w:rPr>
+          <w:color w:val="202122"/>
+          <w:shd w:val="clear" w:color="auto" w:fill="FFFFFF"/>
+        </w:rPr>
+      </w:pPr>
+      <w:r>
+        <w:t xml:space="preserve">Neural Networks is inspired in the human brain, as they have hidden layers that represents the brain cells. </w:t>
+      </w:r>
+      <w:r>
+        <w:rPr>
+          <w:color w:val="202122"/>
+          <w:shd w:val="clear" w:color="auto" w:fill="FFFFFF"/>
+        </w:rPr>
+        <w:t>Such systems "learn" to perform tasks by considering examples, generally without being programmed with task-specific rules.</w:t>
+      </w:r>
+      <w:r>
+        <w:rPr>
+          <w:color w:val="202122"/>
+          <w:shd w:val="clear" w:color="auto" w:fill="FFFFFF"/>
+        </w:rPr>
+        <w:t xml:space="preserve"> They don’t recognize the object that is being analyzed, but it </w:t>
+      </w:r>
+      <w:r>
+        <w:rPr>
+          <w:color w:val="202122"/>
+          <w:shd w:val="clear" w:color="auto" w:fill="FFFFFF"/>
+        </w:rPr>
+        <w:t>generate identifying characteristics from the examples that they process</w:t>
+      </w:r>
+      <w:r>
+        <w:rPr>
+          <w:color w:val="202122"/>
+          <w:shd w:val="clear" w:color="auto" w:fill="FFFFFF"/>
+        </w:rPr>
+        <w:t>.</w:t>
+      </w:r>
+    </w:p>
+    <w:p>
+      <w:pPr>
+        <w:ind w:firstLine="14.40pt"/>
+        <w:jc w:val="both"/>
+      </w:pPr>
+      <w:r>
+        <w:t xml:space="preserve">We used neural networks to analyze the emotions and the intensity of the emotions in some given tweets. </w:t>
+      </w:r>
+      <w:r>
+        <w:t xml:space="preserve">The results of the use of the algorithm Neural Networks is shown in the graphic. </w:t>
+      </w:r>
+      <w:r>
+        <w:t>Although the precision is higher, it is not so different from the other stats. All of the emotions had similar results, so there is an illustrative graph of those results regarding the emotion “anger”:</w:t>
+      </w:r>
+    </w:p>
+    <w:p/>
+    <w:p>
+      <w:r>
+        <w:rPr>
+          <w:noProof/>
+          <w:lang w:val="pt-PT" w:eastAsia="pt-PT"/>
+        </w:rPr>
+        <w:drawing>
+          <wp:inline distT="0" distB="0" distL="0" distR="0" wp14:anchorId="01BA1D69" wp14:editId="053CE4A0">
+            <wp:extent cx="3089910" cy="2271993"/>
+            <wp:effectExtent l="0" t="0" r="0" b="0"/>
+            <wp:docPr id="6" name="Imagem 6" descr="C:\Users\utilizador\Desktop\anger.png"/>
+            <wp:cNvGraphicFramePr>
+              <a:graphicFrameLocks xmlns:a="http://purl.oclc.org/ooxml/drawingml/main" noChangeAspect="1"/>
+            </wp:cNvGraphicFramePr>
+            <a:graphic xmlns:a="http://purl.oclc.org/ooxml/drawingml/main">
+              <a:graphicData uri="http://purl.oclc.org/ooxml/drawingml/picture">
+                <pic:pic xmlns:pic="http://purl.oclc.org/ooxml/drawingml/picture">
+                  <pic:nvPicPr>
+                    <pic:cNvPr id="0" name="Picture 16" descr="C:\Users\utilizador\Desktop\anger.png"/>
+                    <pic:cNvPicPr>
+                      <a:picLocks noChangeAspect="1" noChangeArrowheads="1"/>
+                    </pic:cNvPicPr>
+                  </pic:nvPicPr>
+                  <pic:blipFill>
+                    <a:blip r:embed="rId11" cstate="print">
+                      <a:extLst>
+                        <a:ext uri="{28A0092B-C50C-407E-A947-70E740481C1C}">
+                          <a14:useLocalDpi xmlns:a14="http://schemas.microsoft.com/office/drawing/2010/main" val="0"/>
+                        </a:ext>
+                      </a:extLst>
+                    </a:blip>
+                    <a:srcRect/>
+                    <a:stretch>
+                      <a:fillRect/>
+                    </a:stretch>
+                  </pic:blipFill>
+                  <pic:spPr bwMode="auto">
+                    <a:xfrm>
+                      <a:off x="0" y="0"/>
+                      <a:ext cx="3089910" cy="2271993"/>
+                    </a:xfrm>
+                    <a:prstGeom prst="rect">
+                      <a:avLst/>
+                    </a:prstGeom>
+                    <a:noFill/>
+                    <a:ln>
+                      <a:noFill/>
+                    </a:ln>
+                  </pic:spPr>
+                </pic:pic>
+              </a:graphicData>
+            </a:graphic>
+          </wp:inline>
+        </w:drawing>
       </w:r>
     </w:p>
     <w:p>
@@ -876,28 +1049,28 @@
         <w:jc w:val="both"/>
       </w:pPr>
       <w:r>
-        <w:t xml:space="preserve">According to the results for </w:t>
-      </w:r>
-      <w:r>
-        <w:t>each</w:t>
-      </w:r>
-      <w:r>
-        <w:t xml:space="preserve"> of the three explored algorithms, the "fear" emotion is the one that has higher results (accuracy, precision and recall). That was due to having more tweets for the program to train the "fear" emotion (2252 tweets) than the other three emotions. That proves that the more the program tests, regardless of the algorithm, it has better decision making the more train it gets. After the "fear", the emotion that had higher values was "anger" (1701 tweets). The difference between the stats of "anger", "sadness" and "joy" wasn't very distinctive, as the number of tweets used for training was not so different from </w:t>
-      </w:r>
-      <w:r>
-        <w:t>each other (for "joy" there were 1616 and for "sadness" there were 1533 tweets). Apart from those results, we also tried to input single tweets for tests and check the program answers. We realized that there were good evaluations from the program, but some answers were not what we</w:t>
-      </w:r>
-      <w:r>
-        <w:t xml:space="preserve"> </w:t>
-      </w:r>
-      <w:r>
-        <w:t>expected for the intensity of a certain feeling. As all the algorithms are supervised learning algorithms, the more we train them, the precision, accuracy and recall are improved.</w:t>
-      </w:r>
-    </w:p>
-    <w:p>
-      <w:pPr>
-        <w:pStyle w:val="BodyText"/>
-      </w:pPr>
+        <w:lastRenderedPageBreak/>
+        <w:t xml:space="preserve">The more iterations there were, the less was the training loss. The number of iterations was approximately 340 for the standard use of </w:t>
+      </w:r>
+      <w:proofErr w:type="spellStart"/>
+      <w:r>
+        <w:t>MLPClassifier</w:t>
+      </w:r>
+      <w:proofErr w:type="spellEnd"/>
+      <w:r>
+        <w:t xml:space="preserve"> (without changing its parameters)</w:t>
+      </w:r>
+      <w:r>
+        <w:t xml:space="preserve">, as is stopped when the training loss did not improve more than </w:t>
+      </w:r>
+      <w:proofErr w:type="spellStart"/>
+      <w:r>
+        <w:t>tol</w:t>
+      </w:r>
+      <w:proofErr w:type="spellEnd"/>
+      <w:r>
+        <w:t xml:space="preserve">=0.000100 for 10 consecutive epochs, even though the iterations limit was set to 1000. </w:t>
+      </w:r>
     </w:p>
     <w:p>
       <w:pPr>
@@ -905,7 +1078,7 @@
         <w:jc w:val="both"/>
       </w:pPr>
       <w:r>
-        <w:t>Overall, taking into account that this task was part of an international competition, it is possible to say that we are satisfied with the results. The program is able to do what was asked for, even if at a lower rate of success than desired. This project allowed us to learn more about supervised learning and artificial intelligence in the context of natural language processing. Moreover, the develop was exciting and made us more interested on the subject</w:t>
+        <w:t xml:space="preserve">Adding hidden layers improved the stats until a certain point. With just 1 layer and 1 neuron, the number of iterations surpassed the 1000 limit and the training loss was still too high at that point. </w:t>
       </w:r>
     </w:p>
     <w:p>
@@ -916,11 +1089,185 @@
     </w:p>
     <w:p>
       <w:pPr>
+        <w:ind w:firstLine="10.80pt"/>
+        <w:jc w:val="both"/>
+      </w:pPr>
+      <w:r>
+        <w:t>“</w:t>
+      </w:r>
+      <w:r>
+        <w:t>Iteration 1000, loss = 0.55477678</w:t>
+      </w:r>
+      <w:r>
+        <w:t>”</w:t>
+      </w:r>
+    </w:p>
+    <w:p>
+      <w:pPr>
+        <w:ind w:firstLine="10.80pt"/>
+        <w:jc w:val="both"/>
+      </w:pPr>
+    </w:p>
+    <w:p>
+      <w:pPr>
+        <w:ind w:firstLine="10.80pt"/>
+        <w:jc w:val="both"/>
+      </w:pPr>
+      <w:r>
+        <w:t xml:space="preserve">With a lot of hidden layers, but only one neuron in each, the training loss was also very high, but the number of iterations didn't surpass 600. </w:t>
+      </w:r>
+    </w:p>
+    <w:p>
+      <w:pPr>
+        <w:ind w:firstLine="10.80pt"/>
+        <w:jc w:val="both"/>
+      </w:pPr>
+    </w:p>
+    <w:p>
+      <w:pPr>
+        <w:ind w:firstLine="10.80pt"/>
+        <w:jc w:val="both"/>
+      </w:pPr>
+      <w:r>
+        <w:t>“</w:t>
+      </w:r>
+      <w:r>
+        <w:t>Iteration 574, loss = 1.40947317</w:t>
+      </w:r>
+    </w:p>
+    <w:p>
+      <w:pPr>
+        <w:ind w:start="10.80pt"/>
+        <w:jc w:val="both"/>
+      </w:pPr>
+      <w:r>
+        <w:t xml:space="preserve">Training loss did not improve more than </w:t>
+      </w:r>
+      <w:proofErr w:type="spellStart"/>
+      <w:r>
+        <w:t>tol</w:t>
+      </w:r>
+      <w:proofErr w:type="spellEnd"/>
+      <w:r>
+        <w:t>=0.000100 for 10 consecutive epochs. Stopping.</w:t>
+      </w:r>
+      <w:r>
+        <w:t>”</w:t>
+      </w:r>
+    </w:p>
+    <w:p>
+      <w:pPr>
+        <w:ind w:firstLine="10.80pt"/>
+        <w:jc w:val="both"/>
+      </w:pPr>
+    </w:p>
+    <w:p>
+      <w:pPr>
+        <w:ind w:firstLine="10.80pt"/>
+        <w:jc w:val="both"/>
+      </w:pPr>
+      <w:r>
+        <w:t>With the same number of neurons, but distributed only by two hidden layers, both the number of iterations and the training loss were considerably lower.</w:t>
+      </w:r>
+    </w:p>
+    <w:p>
+      <w:pPr>
+        <w:ind w:firstLine="10.80pt"/>
+        <w:jc w:val="both"/>
+      </w:pPr>
+    </w:p>
+    <w:p>
+      <w:pPr>
+        <w:ind w:firstLine="10.80pt"/>
+        <w:jc w:val="both"/>
+      </w:pPr>
+      <w:r>
+        <w:t>“</w:t>
+      </w:r>
+      <w:r>
+        <w:t>Iteration 456, loss = 0.02291142</w:t>
+      </w:r>
+    </w:p>
+    <w:p>
+      <w:pPr>
+        <w:ind w:start="10.80pt"/>
+        <w:jc w:val="both"/>
+      </w:pPr>
+      <w:r>
+        <w:t xml:space="preserve">Training loss did not improve more than </w:t>
+      </w:r>
+      <w:proofErr w:type="spellStart"/>
+      <w:r>
+        <w:t>tol</w:t>
+      </w:r>
+      <w:proofErr w:type="spellEnd"/>
+      <w:r>
+        <w:t>=0.000100 for 10 consecutive epochs. Stopping.</w:t>
+      </w:r>
+      <w:r>
+        <w:t>”</w:t>
+      </w:r>
+    </w:p>
+    <w:p>
+      <w:pPr>
+        <w:pStyle w:val="Cabealho1"/>
+      </w:pPr>
+      <w:r>
+        <w:t>Conclusions</w:t>
+      </w:r>
+    </w:p>
+    <w:p>
+      <w:pPr>
+        <w:ind w:firstLine="10.80pt"/>
+        <w:jc w:val="both"/>
+      </w:pPr>
+      <w:r>
+        <w:t xml:space="preserve">According to the results for </w:t>
+      </w:r>
+      <w:r>
+        <w:t>each</w:t>
+      </w:r>
+      <w:r>
+        <w:t xml:space="preserve"> of the three explored algorithms, the "fear" emotion is the one that has higher results (accuracy, precision and recall). That was due to having more tweets for the program to train the "fear" emotion (2252 tweets) than the other three emotions. That proves that the more the program tests, regardless of the algorithm, it has better decision making the more train it gets. After the "fear", the emotion that had higher values was "anger" (1701 tweets). The difference between the stats of "anger", "sadness" and "joy" wasn't very distinctive, as the number of tweets used for training was not so different from each other (for "joy" there were 1616 and for "sadness" there were 1533 tweets). Apart from those results, we also tried to input single tweets for tests and check the program answers. We realized that there were good evaluations from the program, but some answers were not what we</w:t>
+      </w:r>
+      <w:r>
+        <w:t xml:space="preserve"> </w:t>
+      </w:r>
+      <w:r>
+        <w:t>expected for the intensity of a certain feeling. As all the algorithms are supervised learning algorithms, the more we train them, the precision, accuracy and recall are improved.</w:t>
+      </w:r>
+    </w:p>
+    <w:p>
+      <w:pPr>
+        <w:pStyle w:val="Corpodetexto"/>
+      </w:pPr>
+    </w:p>
+    <w:p>
+      <w:pPr>
+        <w:ind w:firstLine="10.80pt"/>
+        <w:jc w:val="both"/>
+      </w:pPr>
+      <w:r>
+        <w:t>Overall, taking into account that this task was part of an international competition, it is possible to say that we are satisfied with the results. The program is able to do what was asked for, even if at a lower rate of success than desired. This project allowed us to learn more about supervised learning and artificial intelligence in the context of natural language processing. Moreover, the develop was exciting and made us more interested on the subject</w:t>
+      </w:r>
+    </w:p>
+    <w:p>
+      <w:pPr>
+        <w:ind w:firstLine="10.80pt"/>
+        <w:jc w:val="both"/>
+      </w:pPr>
+    </w:p>
+    <w:p>
+      <w:pPr>
         <w:pStyle w:val="references"/>
         <w:ind w:start="17.70pt" w:hanging="17.70pt"/>
       </w:pPr>
       <w:r>
-        <w:t xml:space="preserve">G. Eason, B. Noble, and I. N. Sneddon, “On certain integrals of Lipschitz-Hankel type involving products of Bessel functions,” Phil. Trans. Roy. Soc. London, vol. A247, pp. 529–551, April 1955. </w:t>
+        <w:t xml:space="preserve">G. Eason, B. Noble, and I. N. Sneddon, “On certain integrals of Lipschitz-Hankel type involving products of Bessel functions,” Phil. </w:t>
+      </w:r>
+      <w:r>
+        <w:lastRenderedPageBreak/>
+        <w:t xml:space="preserve">Trans. Roy. Soc. London, vol. A247, pp. 529–551, April 1955. </w:t>
       </w:r>
       <w:r>
         <w:rPr>
@@ -972,7 +1319,11 @@
         <w:ind w:start="17.70pt" w:hanging="17.70pt"/>
       </w:pPr>
       <w:r>
-        <w:t>Y. Yorozu, M. Hirano, K. Oka, and Y. Tagawa, “Electron spectroscopy studies on magneto-optical media and plastic substrate interface,” IEEE Transl. J. Magn. Japan, vol. 2, pp. 740–741, August 1987 [Digests 9th Annual Conf. Magnetics Japan, p. 301, 1982].</w:t>
+        <w:t xml:space="preserve">Y. Yorozu, M. Hirano, K. Oka, and Y. Tagawa, “Electron spectroscopy studies on magneto-optical media and plastic substrate interface,” IEEE </w:t>
+      </w:r>
+      <w:r>
+        <w:lastRenderedPageBreak/>
+        <w:t>Transl. J. Magn. Japan, vol. 2, pp. 740–741, August 1987 [Digests 9th Annual Conf. Magnetics Japan, p. 301, 1982].</w:t>
       </w:r>
     </w:p>
     <w:p>
@@ -1039,7 +1390,875 @@
           <w:szCs w:val="20"/>
           <w:lang w:val="x-none" w:eastAsia="x-none"/>
         </w:rPr>
-        <w:t xml:space="preserve">IEEE conference templates contain guidance text for composing and formatting conference papers. Please ensure that all template text is removed from your conference paper prior to submission to the conference. Failure to remove template text from your paper </w:t>
+        <w:t xml:space="preserve">IEEE </w:t>
+      </w:r>
+      <w:proofErr w:type="spellStart"/>
+      <w:r>
+        <w:rPr>
+          <w:rFonts w:eastAsia="SimSun"/>
+          <w:b/>
+          <w:noProof w:val="0"/>
+          <w:color w:val="FF0000"/>
+          <w:spacing w:val="-1"/>
+          <w:sz w:val="20"/>
+          <w:szCs w:val="20"/>
+          <w:lang w:val="x-none" w:eastAsia="x-none"/>
+        </w:rPr>
+        <w:t>conference</w:t>
+      </w:r>
+      <w:proofErr w:type="spellEnd"/>
+      <w:r>
+        <w:rPr>
+          <w:rFonts w:eastAsia="SimSun"/>
+          <w:b/>
+          <w:noProof w:val="0"/>
+          <w:color w:val="FF0000"/>
+          <w:spacing w:val="-1"/>
+          <w:sz w:val="20"/>
+          <w:szCs w:val="20"/>
+          <w:lang w:val="x-none" w:eastAsia="x-none"/>
+        </w:rPr>
+        <w:t xml:space="preserve"> </w:t>
+      </w:r>
+      <w:proofErr w:type="spellStart"/>
+      <w:r>
+        <w:rPr>
+          <w:rFonts w:eastAsia="SimSun"/>
+          <w:b/>
+          <w:noProof w:val="0"/>
+          <w:color w:val="FF0000"/>
+          <w:spacing w:val="-1"/>
+          <w:sz w:val="20"/>
+          <w:szCs w:val="20"/>
+          <w:lang w:val="x-none" w:eastAsia="x-none"/>
+        </w:rPr>
+        <w:t>templates</w:t>
+      </w:r>
+      <w:proofErr w:type="spellEnd"/>
+      <w:r>
+        <w:rPr>
+          <w:rFonts w:eastAsia="SimSun"/>
+          <w:b/>
+          <w:noProof w:val="0"/>
+          <w:color w:val="FF0000"/>
+          <w:spacing w:val="-1"/>
+          <w:sz w:val="20"/>
+          <w:szCs w:val="20"/>
+          <w:lang w:val="x-none" w:eastAsia="x-none"/>
+        </w:rPr>
+        <w:t xml:space="preserve"> </w:t>
+      </w:r>
+      <w:proofErr w:type="spellStart"/>
+      <w:r>
+        <w:rPr>
+          <w:rFonts w:eastAsia="SimSun"/>
+          <w:b/>
+          <w:noProof w:val="0"/>
+          <w:color w:val="FF0000"/>
+          <w:spacing w:val="-1"/>
+          <w:sz w:val="20"/>
+          <w:szCs w:val="20"/>
+          <w:lang w:val="x-none" w:eastAsia="x-none"/>
+        </w:rPr>
+        <w:t>contain</w:t>
+      </w:r>
+      <w:proofErr w:type="spellEnd"/>
+      <w:r>
+        <w:rPr>
+          <w:rFonts w:eastAsia="SimSun"/>
+          <w:b/>
+          <w:noProof w:val="0"/>
+          <w:color w:val="FF0000"/>
+          <w:spacing w:val="-1"/>
+          <w:sz w:val="20"/>
+          <w:szCs w:val="20"/>
+          <w:lang w:val="x-none" w:eastAsia="x-none"/>
+        </w:rPr>
+        <w:t xml:space="preserve"> </w:t>
+      </w:r>
+      <w:proofErr w:type="spellStart"/>
+      <w:r>
+        <w:rPr>
+          <w:rFonts w:eastAsia="SimSun"/>
+          <w:b/>
+          <w:noProof w:val="0"/>
+          <w:color w:val="FF0000"/>
+          <w:spacing w:val="-1"/>
+          <w:sz w:val="20"/>
+          <w:szCs w:val="20"/>
+          <w:lang w:val="x-none" w:eastAsia="x-none"/>
+        </w:rPr>
+        <w:t>guidance</w:t>
+      </w:r>
+      <w:proofErr w:type="spellEnd"/>
+      <w:r>
+        <w:rPr>
+          <w:rFonts w:eastAsia="SimSun"/>
+          <w:b/>
+          <w:noProof w:val="0"/>
+          <w:color w:val="FF0000"/>
+          <w:spacing w:val="-1"/>
+          <w:sz w:val="20"/>
+          <w:szCs w:val="20"/>
+          <w:lang w:val="x-none" w:eastAsia="x-none"/>
+        </w:rPr>
+        <w:t xml:space="preserve"> </w:t>
+      </w:r>
+      <w:proofErr w:type="spellStart"/>
+      <w:r>
+        <w:rPr>
+          <w:rFonts w:eastAsia="SimSun"/>
+          <w:b/>
+          <w:noProof w:val="0"/>
+          <w:color w:val="FF0000"/>
+          <w:spacing w:val="-1"/>
+          <w:sz w:val="20"/>
+          <w:szCs w:val="20"/>
+          <w:lang w:val="x-none" w:eastAsia="x-none"/>
+        </w:rPr>
+        <w:t>text</w:t>
+      </w:r>
+      <w:proofErr w:type="spellEnd"/>
+      <w:r>
+        <w:rPr>
+          <w:rFonts w:eastAsia="SimSun"/>
+          <w:b/>
+          <w:noProof w:val="0"/>
+          <w:color w:val="FF0000"/>
+          <w:spacing w:val="-1"/>
+          <w:sz w:val="20"/>
+          <w:szCs w:val="20"/>
+          <w:lang w:val="x-none" w:eastAsia="x-none"/>
+        </w:rPr>
+        <w:t xml:space="preserve"> for </w:t>
+      </w:r>
+      <w:proofErr w:type="spellStart"/>
+      <w:r>
+        <w:rPr>
+          <w:rFonts w:eastAsia="SimSun"/>
+          <w:b/>
+          <w:noProof w:val="0"/>
+          <w:color w:val="FF0000"/>
+          <w:spacing w:val="-1"/>
+          <w:sz w:val="20"/>
+          <w:szCs w:val="20"/>
+          <w:lang w:val="x-none" w:eastAsia="x-none"/>
+        </w:rPr>
+        <w:t>composing</w:t>
+      </w:r>
+      <w:proofErr w:type="spellEnd"/>
+      <w:r>
+        <w:rPr>
+          <w:rFonts w:eastAsia="SimSun"/>
+          <w:b/>
+          <w:noProof w:val="0"/>
+          <w:color w:val="FF0000"/>
+          <w:spacing w:val="-1"/>
+          <w:sz w:val="20"/>
+          <w:szCs w:val="20"/>
+          <w:lang w:val="x-none" w:eastAsia="x-none"/>
+        </w:rPr>
+        <w:t xml:space="preserve"> </w:t>
+      </w:r>
+      <w:proofErr w:type="spellStart"/>
+      <w:r>
+        <w:rPr>
+          <w:rFonts w:eastAsia="SimSun"/>
+          <w:b/>
+          <w:noProof w:val="0"/>
+          <w:color w:val="FF0000"/>
+          <w:spacing w:val="-1"/>
+          <w:sz w:val="20"/>
+          <w:szCs w:val="20"/>
+          <w:lang w:val="x-none" w:eastAsia="x-none"/>
+        </w:rPr>
+        <w:t>and</w:t>
+      </w:r>
+      <w:proofErr w:type="spellEnd"/>
+      <w:r>
+        <w:rPr>
+          <w:rFonts w:eastAsia="SimSun"/>
+          <w:b/>
+          <w:noProof w:val="0"/>
+          <w:color w:val="FF0000"/>
+          <w:spacing w:val="-1"/>
+          <w:sz w:val="20"/>
+          <w:szCs w:val="20"/>
+          <w:lang w:val="x-none" w:eastAsia="x-none"/>
+        </w:rPr>
+        <w:t xml:space="preserve"> </w:t>
+      </w:r>
+      <w:proofErr w:type="spellStart"/>
+      <w:r>
+        <w:rPr>
+          <w:rFonts w:eastAsia="SimSun"/>
+          <w:b/>
+          <w:noProof w:val="0"/>
+          <w:color w:val="FF0000"/>
+          <w:spacing w:val="-1"/>
+          <w:sz w:val="20"/>
+          <w:szCs w:val="20"/>
+          <w:lang w:val="x-none" w:eastAsia="x-none"/>
+        </w:rPr>
+        <w:t>formatting</w:t>
+      </w:r>
+      <w:proofErr w:type="spellEnd"/>
+      <w:r>
+        <w:rPr>
+          <w:rFonts w:eastAsia="SimSun"/>
+          <w:b/>
+          <w:noProof w:val="0"/>
+          <w:color w:val="FF0000"/>
+          <w:spacing w:val="-1"/>
+          <w:sz w:val="20"/>
+          <w:szCs w:val="20"/>
+          <w:lang w:val="x-none" w:eastAsia="x-none"/>
+        </w:rPr>
+        <w:t xml:space="preserve"> </w:t>
+      </w:r>
+      <w:proofErr w:type="spellStart"/>
+      <w:r>
+        <w:rPr>
+          <w:rFonts w:eastAsia="SimSun"/>
+          <w:b/>
+          <w:noProof w:val="0"/>
+          <w:color w:val="FF0000"/>
+          <w:spacing w:val="-1"/>
+          <w:sz w:val="20"/>
+          <w:szCs w:val="20"/>
+          <w:lang w:val="x-none" w:eastAsia="x-none"/>
+        </w:rPr>
+        <w:t>conference</w:t>
+      </w:r>
+      <w:proofErr w:type="spellEnd"/>
+      <w:r>
+        <w:rPr>
+          <w:rFonts w:eastAsia="SimSun"/>
+          <w:b/>
+          <w:noProof w:val="0"/>
+          <w:color w:val="FF0000"/>
+          <w:spacing w:val="-1"/>
+          <w:sz w:val="20"/>
+          <w:szCs w:val="20"/>
+          <w:lang w:val="x-none" w:eastAsia="x-none"/>
+        </w:rPr>
+        <w:t xml:space="preserve"> </w:t>
+      </w:r>
+      <w:proofErr w:type="spellStart"/>
+      <w:r>
+        <w:rPr>
+          <w:rFonts w:eastAsia="SimSun"/>
+          <w:b/>
+          <w:noProof w:val="0"/>
+          <w:color w:val="FF0000"/>
+          <w:spacing w:val="-1"/>
+          <w:sz w:val="20"/>
+          <w:szCs w:val="20"/>
+          <w:lang w:val="x-none" w:eastAsia="x-none"/>
+        </w:rPr>
+        <w:t>papers</w:t>
+      </w:r>
+      <w:proofErr w:type="spellEnd"/>
+      <w:r>
+        <w:rPr>
+          <w:rFonts w:eastAsia="SimSun"/>
+          <w:b/>
+          <w:noProof w:val="0"/>
+          <w:color w:val="FF0000"/>
+          <w:spacing w:val="-1"/>
+          <w:sz w:val="20"/>
+          <w:szCs w:val="20"/>
+          <w:lang w:val="x-none" w:eastAsia="x-none"/>
+        </w:rPr>
+        <w:t xml:space="preserve">. </w:t>
+      </w:r>
+      <w:proofErr w:type="spellStart"/>
+      <w:r>
+        <w:rPr>
+          <w:rFonts w:eastAsia="SimSun"/>
+          <w:b/>
+          <w:noProof w:val="0"/>
+          <w:color w:val="FF0000"/>
+          <w:spacing w:val="-1"/>
+          <w:sz w:val="20"/>
+          <w:szCs w:val="20"/>
+          <w:lang w:val="x-none" w:eastAsia="x-none"/>
+        </w:rPr>
+        <w:t>Please</w:t>
+      </w:r>
+      <w:proofErr w:type="spellEnd"/>
+      <w:r>
+        <w:rPr>
+          <w:rFonts w:eastAsia="SimSun"/>
+          <w:b/>
+          <w:noProof w:val="0"/>
+          <w:color w:val="FF0000"/>
+          <w:spacing w:val="-1"/>
+          <w:sz w:val="20"/>
+          <w:szCs w:val="20"/>
+          <w:lang w:val="x-none" w:eastAsia="x-none"/>
+        </w:rPr>
+        <w:t xml:space="preserve"> </w:t>
+      </w:r>
+      <w:proofErr w:type="spellStart"/>
+      <w:r>
+        <w:rPr>
+          <w:rFonts w:eastAsia="SimSun"/>
+          <w:b/>
+          <w:noProof w:val="0"/>
+          <w:color w:val="FF0000"/>
+          <w:spacing w:val="-1"/>
+          <w:sz w:val="20"/>
+          <w:szCs w:val="20"/>
+          <w:lang w:val="x-none" w:eastAsia="x-none"/>
+        </w:rPr>
+        <w:t>ensure</w:t>
+      </w:r>
+      <w:proofErr w:type="spellEnd"/>
+      <w:r>
+        <w:rPr>
+          <w:rFonts w:eastAsia="SimSun"/>
+          <w:b/>
+          <w:noProof w:val="0"/>
+          <w:color w:val="FF0000"/>
+          <w:spacing w:val="-1"/>
+          <w:sz w:val="20"/>
+          <w:szCs w:val="20"/>
+          <w:lang w:val="x-none" w:eastAsia="x-none"/>
+        </w:rPr>
+        <w:t xml:space="preserve"> </w:t>
+      </w:r>
+      <w:proofErr w:type="spellStart"/>
+      <w:r>
+        <w:rPr>
+          <w:rFonts w:eastAsia="SimSun"/>
+          <w:b/>
+          <w:noProof w:val="0"/>
+          <w:color w:val="FF0000"/>
+          <w:spacing w:val="-1"/>
+          <w:sz w:val="20"/>
+          <w:szCs w:val="20"/>
+          <w:lang w:val="x-none" w:eastAsia="x-none"/>
+        </w:rPr>
+        <w:t>that</w:t>
+      </w:r>
+      <w:proofErr w:type="spellEnd"/>
+      <w:r>
+        <w:rPr>
+          <w:rFonts w:eastAsia="SimSun"/>
+          <w:b/>
+          <w:noProof w:val="0"/>
+          <w:color w:val="FF0000"/>
+          <w:spacing w:val="-1"/>
+          <w:sz w:val="20"/>
+          <w:szCs w:val="20"/>
+          <w:lang w:val="x-none" w:eastAsia="x-none"/>
+        </w:rPr>
+        <w:t xml:space="preserve"> </w:t>
+      </w:r>
+      <w:proofErr w:type="spellStart"/>
+      <w:r>
+        <w:rPr>
+          <w:rFonts w:eastAsia="SimSun"/>
+          <w:b/>
+          <w:noProof w:val="0"/>
+          <w:color w:val="FF0000"/>
+          <w:spacing w:val="-1"/>
+          <w:sz w:val="20"/>
+          <w:szCs w:val="20"/>
+          <w:lang w:val="x-none" w:eastAsia="x-none"/>
+        </w:rPr>
+        <w:t>all</w:t>
+      </w:r>
+      <w:proofErr w:type="spellEnd"/>
+      <w:r>
+        <w:rPr>
+          <w:rFonts w:eastAsia="SimSun"/>
+          <w:b/>
+          <w:noProof w:val="0"/>
+          <w:color w:val="FF0000"/>
+          <w:spacing w:val="-1"/>
+          <w:sz w:val="20"/>
+          <w:szCs w:val="20"/>
+          <w:lang w:val="x-none" w:eastAsia="x-none"/>
+        </w:rPr>
+        <w:t xml:space="preserve"> </w:t>
+      </w:r>
+      <w:proofErr w:type="spellStart"/>
+      <w:r>
+        <w:rPr>
+          <w:rFonts w:eastAsia="SimSun"/>
+          <w:b/>
+          <w:noProof w:val="0"/>
+          <w:color w:val="FF0000"/>
+          <w:spacing w:val="-1"/>
+          <w:sz w:val="20"/>
+          <w:szCs w:val="20"/>
+          <w:lang w:val="x-none" w:eastAsia="x-none"/>
+        </w:rPr>
+        <w:t>template</w:t>
+      </w:r>
+      <w:proofErr w:type="spellEnd"/>
+      <w:r>
+        <w:rPr>
+          <w:rFonts w:eastAsia="SimSun"/>
+          <w:b/>
+          <w:noProof w:val="0"/>
+          <w:color w:val="FF0000"/>
+          <w:spacing w:val="-1"/>
+          <w:sz w:val="20"/>
+          <w:szCs w:val="20"/>
+          <w:lang w:val="x-none" w:eastAsia="x-none"/>
+        </w:rPr>
+        <w:t xml:space="preserve"> </w:t>
+      </w:r>
+      <w:proofErr w:type="spellStart"/>
+      <w:r>
+        <w:rPr>
+          <w:rFonts w:eastAsia="SimSun"/>
+          <w:b/>
+          <w:noProof w:val="0"/>
+          <w:color w:val="FF0000"/>
+          <w:spacing w:val="-1"/>
+          <w:sz w:val="20"/>
+          <w:szCs w:val="20"/>
+          <w:lang w:val="x-none" w:eastAsia="x-none"/>
+        </w:rPr>
+        <w:t>text</w:t>
+      </w:r>
+      <w:proofErr w:type="spellEnd"/>
+      <w:r>
+        <w:rPr>
+          <w:rFonts w:eastAsia="SimSun"/>
+          <w:b/>
+          <w:noProof w:val="0"/>
+          <w:color w:val="FF0000"/>
+          <w:spacing w:val="-1"/>
+          <w:sz w:val="20"/>
+          <w:szCs w:val="20"/>
+          <w:lang w:val="x-none" w:eastAsia="x-none"/>
+        </w:rPr>
+        <w:t xml:space="preserve"> </w:t>
+      </w:r>
+      <w:proofErr w:type="spellStart"/>
+      <w:r>
+        <w:rPr>
+          <w:rFonts w:eastAsia="SimSun"/>
+          <w:b/>
+          <w:noProof w:val="0"/>
+          <w:color w:val="FF0000"/>
+          <w:spacing w:val="-1"/>
+          <w:sz w:val="20"/>
+          <w:szCs w:val="20"/>
+          <w:lang w:val="x-none" w:eastAsia="x-none"/>
+        </w:rPr>
+        <w:t>is</w:t>
+      </w:r>
+      <w:proofErr w:type="spellEnd"/>
+      <w:r>
+        <w:rPr>
+          <w:rFonts w:eastAsia="SimSun"/>
+          <w:b/>
+          <w:noProof w:val="0"/>
+          <w:color w:val="FF0000"/>
+          <w:spacing w:val="-1"/>
+          <w:sz w:val="20"/>
+          <w:szCs w:val="20"/>
+          <w:lang w:val="x-none" w:eastAsia="x-none"/>
+        </w:rPr>
+        <w:t xml:space="preserve"> </w:t>
+      </w:r>
+      <w:proofErr w:type="spellStart"/>
+      <w:r>
+        <w:rPr>
+          <w:rFonts w:eastAsia="SimSun"/>
+          <w:b/>
+          <w:noProof w:val="0"/>
+          <w:color w:val="FF0000"/>
+          <w:spacing w:val="-1"/>
+          <w:sz w:val="20"/>
+          <w:szCs w:val="20"/>
+          <w:lang w:val="x-none" w:eastAsia="x-none"/>
+        </w:rPr>
+        <w:t>removed</w:t>
+      </w:r>
+      <w:proofErr w:type="spellEnd"/>
+      <w:r>
+        <w:rPr>
+          <w:rFonts w:eastAsia="SimSun"/>
+          <w:b/>
+          <w:noProof w:val="0"/>
+          <w:color w:val="FF0000"/>
+          <w:spacing w:val="-1"/>
+          <w:sz w:val="20"/>
+          <w:szCs w:val="20"/>
+          <w:lang w:val="x-none" w:eastAsia="x-none"/>
+        </w:rPr>
+        <w:t xml:space="preserve"> </w:t>
+      </w:r>
+      <w:proofErr w:type="spellStart"/>
+      <w:r>
+        <w:rPr>
+          <w:rFonts w:eastAsia="SimSun"/>
+          <w:b/>
+          <w:noProof w:val="0"/>
+          <w:color w:val="FF0000"/>
+          <w:spacing w:val="-1"/>
+          <w:sz w:val="20"/>
+          <w:szCs w:val="20"/>
+          <w:lang w:val="x-none" w:eastAsia="x-none"/>
+        </w:rPr>
+        <w:t>from</w:t>
+      </w:r>
+      <w:proofErr w:type="spellEnd"/>
+      <w:r>
+        <w:rPr>
+          <w:rFonts w:eastAsia="SimSun"/>
+          <w:b/>
+          <w:noProof w:val="0"/>
+          <w:color w:val="FF0000"/>
+          <w:spacing w:val="-1"/>
+          <w:sz w:val="20"/>
+          <w:szCs w:val="20"/>
+          <w:lang w:val="x-none" w:eastAsia="x-none"/>
+        </w:rPr>
+        <w:t xml:space="preserve"> </w:t>
+      </w:r>
+      <w:proofErr w:type="spellStart"/>
+      <w:r>
+        <w:rPr>
+          <w:rFonts w:eastAsia="SimSun"/>
+          <w:b/>
+          <w:noProof w:val="0"/>
+          <w:color w:val="FF0000"/>
+          <w:spacing w:val="-1"/>
+          <w:sz w:val="20"/>
+          <w:szCs w:val="20"/>
+          <w:lang w:val="x-none" w:eastAsia="x-none"/>
+        </w:rPr>
+        <w:t>your</w:t>
+      </w:r>
+      <w:proofErr w:type="spellEnd"/>
+      <w:r>
+        <w:rPr>
+          <w:rFonts w:eastAsia="SimSun"/>
+          <w:b/>
+          <w:noProof w:val="0"/>
+          <w:color w:val="FF0000"/>
+          <w:spacing w:val="-1"/>
+          <w:sz w:val="20"/>
+          <w:szCs w:val="20"/>
+          <w:lang w:val="x-none" w:eastAsia="x-none"/>
+        </w:rPr>
+        <w:t xml:space="preserve"> </w:t>
+      </w:r>
+      <w:proofErr w:type="spellStart"/>
+      <w:r>
+        <w:rPr>
+          <w:rFonts w:eastAsia="SimSun"/>
+          <w:b/>
+          <w:noProof w:val="0"/>
+          <w:color w:val="FF0000"/>
+          <w:spacing w:val="-1"/>
+          <w:sz w:val="20"/>
+          <w:szCs w:val="20"/>
+          <w:lang w:val="x-none" w:eastAsia="x-none"/>
+        </w:rPr>
+        <w:t>conference</w:t>
+      </w:r>
+      <w:proofErr w:type="spellEnd"/>
+      <w:r>
+        <w:rPr>
+          <w:rFonts w:eastAsia="SimSun"/>
+          <w:b/>
+          <w:noProof w:val="0"/>
+          <w:color w:val="FF0000"/>
+          <w:spacing w:val="-1"/>
+          <w:sz w:val="20"/>
+          <w:szCs w:val="20"/>
+          <w:lang w:val="x-none" w:eastAsia="x-none"/>
+        </w:rPr>
+        <w:t xml:space="preserve"> </w:t>
+      </w:r>
+      <w:proofErr w:type="spellStart"/>
+      <w:r>
+        <w:rPr>
+          <w:rFonts w:eastAsia="SimSun"/>
+          <w:b/>
+          <w:noProof w:val="0"/>
+          <w:color w:val="FF0000"/>
+          <w:spacing w:val="-1"/>
+          <w:sz w:val="20"/>
+          <w:szCs w:val="20"/>
+          <w:lang w:val="x-none" w:eastAsia="x-none"/>
+        </w:rPr>
+        <w:t>paper</w:t>
+      </w:r>
+      <w:proofErr w:type="spellEnd"/>
+      <w:r>
+        <w:rPr>
+          <w:rFonts w:eastAsia="SimSun"/>
+          <w:b/>
+          <w:noProof w:val="0"/>
+          <w:color w:val="FF0000"/>
+          <w:spacing w:val="-1"/>
+          <w:sz w:val="20"/>
+          <w:szCs w:val="20"/>
+          <w:lang w:val="x-none" w:eastAsia="x-none"/>
+        </w:rPr>
+        <w:t xml:space="preserve"> prior to </w:t>
+      </w:r>
+      <w:proofErr w:type="spellStart"/>
+      <w:r>
+        <w:rPr>
+          <w:rFonts w:eastAsia="SimSun"/>
+          <w:b/>
+          <w:noProof w:val="0"/>
+          <w:color w:val="FF0000"/>
+          <w:spacing w:val="-1"/>
+          <w:sz w:val="20"/>
+          <w:szCs w:val="20"/>
+          <w:lang w:val="x-none" w:eastAsia="x-none"/>
+        </w:rPr>
+        <w:t>submission</w:t>
+      </w:r>
+      <w:proofErr w:type="spellEnd"/>
+      <w:r>
+        <w:rPr>
+          <w:rFonts w:eastAsia="SimSun"/>
+          <w:b/>
+          <w:noProof w:val="0"/>
+          <w:color w:val="FF0000"/>
+          <w:spacing w:val="-1"/>
+          <w:sz w:val="20"/>
+          <w:szCs w:val="20"/>
+          <w:lang w:val="x-none" w:eastAsia="x-none"/>
+        </w:rPr>
+        <w:t xml:space="preserve"> to </w:t>
+      </w:r>
+      <w:proofErr w:type="spellStart"/>
+      <w:r>
+        <w:rPr>
+          <w:rFonts w:eastAsia="SimSun"/>
+          <w:b/>
+          <w:noProof w:val="0"/>
+          <w:color w:val="FF0000"/>
+          <w:spacing w:val="-1"/>
+          <w:sz w:val="20"/>
+          <w:szCs w:val="20"/>
+          <w:lang w:val="x-none" w:eastAsia="x-none"/>
+        </w:rPr>
+        <w:t>the</w:t>
+      </w:r>
+      <w:proofErr w:type="spellEnd"/>
+      <w:r>
+        <w:rPr>
+          <w:rFonts w:eastAsia="SimSun"/>
+          <w:b/>
+          <w:noProof w:val="0"/>
+          <w:color w:val="FF0000"/>
+          <w:spacing w:val="-1"/>
+          <w:sz w:val="20"/>
+          <w:szCs w:val="20"/>
+          <w:lang w:val="x-none" w:eastAsia="x-none"/>
+        </w:rPr>
+        <w:t xml:space="preserve"> </w:t>
+      </w:r>
+      <w:proofErr w:type="spellStart"/>
+      <w:r>
+        <w:rPr>
+          <w:rFonts w:eastAsia="SimSun"/>
+          <w:b/>
+          <w:noProof w:val="0"/>
+          <w:color w:val="FF0000"/>
+          <w:spacing w:val="-1"/>
+          <w:sz w:val="20"/>
+          <w:szCs w:val="20"/>
+          <w:lang w:val="x-none" w:eastAsia="x-none"/>
+        </w:rPr>
+        <w:t>conference</w:t>
+      </w:r>
+      <w:proofErr w:type="spellEnd"/>
+      <w:r>
+        <w:rPr>
+          <w:rFonts w:eastAsia="SimSun"/>
+          <w:b/>
+          <w:noProof w:val="0"/>
+          <w:color w:val="FF0000"/>
+          <w:spacing w:val="-1"/>
+          <w:sz w:val="20"/>
+          <w:szCs w:val="20"/>
+          <w:lang w:val="x-none" w:eastAsia="x-none"/>
+        </w:rPr>
+        <w:t xml:space="preserve">. </w:t>
+      </w:r>
+      <w:proofErr w:type="spellStart"/>
+      <w:r>
+        <w:rPr>
+          <w:rFonts w:eastAsia="SimSun"/>
+          <w:b/>
+          <w:noProof w:val="0"/>
+          <w:color w:val="FF0000"/>
+          <w:spacing w:val="-1"/>
+          <w:sz w:val="20"/>
+          <w:szCs w:val="20"/>
+          <w:lang w:val="x-none" w:eastAsia="x-none"/>
+        </w:rPr>
+        <w:t>Failure</w:t>
+      </w:r>
+      <w:proofErr w:type="spellEnd"/>
+      <w:r>
+        <w:rPr>
+          <w:rFonts w:eastAsia="SimSun"/>
+          <w:b/>
+          <w:noProof w:val="0"/>
+          <w:color w:val="FF0000"/>
+          <w:spacing w:val="-1"/>
+          <w:sz w:val="20"/>
+          <w:szCs w:val="20"/>
+          <w:lang w:val="x-none" w:eastAsia="x-none"/>
+        </w:rPr>
+        <w:t xml:space="preserve"> to remove </w:t>
+      </w:r>
+      <w:proofErr w:type="spellStart"/>
+      <w:r>
+        <w:rPr>
+          <w:rFonts w:eastAsia="SimSun"/>
+          <w:b/>
+          <w:noProof w:val="0"/>
+          <w:color w:val="FF0000"/>
+          <w:spacing w:val="-1"/>
+          <w:sz w:val="20"/>
+          <w:szCs w:val="20"/>
+          <w:lang w:val="x-none" w:eastAsia="x-none"/>
+        </w:rPr>
+        <w:t>template</w:t>
+      </w:r>
+      <w:proofErr w:type="spellEnd"/>
+      <w:r>
+        <w:rPr>
+          <w:rFonts w:eastAsia="SimSun"/>
+          <w:b/>
+          <w:noProof w:val="0"/>
+          <w:color w:val="FF0000"/>
+          <w:spacing w:val="-1"/>
+          <w:sz w:val="20"/>
+          <w:szCs w:val="20"/>
+          <w:lang w:val="x-none" w:eastAsia="x-none"/>
+        </w:rPr>
+        <w:t xml:space="preserve"> </w:t>
+      </w:r>
+      <w:proofErr w:type="spellStart"/>
+      <w:r>
+        <w:rPr>
+          <w:rFonts w:eastAsia="SimSun"/>
+          <w:b/>
+          <w:noProof w:val="0"/>
+          <w:color w:val="FF0000"/>
+          <w:spacing w:val="-1"/>
+          <w:sz w:val="20"/>
+          <w:szCs w:val="20"/>
+          <w:lang w:val="x-none" w:eastAsia="x-none"/>
+        </w:rPr>
+        <w:t>text</w:t>
+      </w:r>
+      <w:proofErr w:type="spellEnd"/>
+      <w:r>
+        <w:rPr>
+          <w:rFonts w:eastAsia="SimSun"/>
+          <w:b/>
+          <w:noProof w:val="0"/>
+          <w:color w:val="FF0000"/>
+          <w:spacing w:val="-1"/>
+          <w:sz w:val="20"/>
+          <w:szCs w:val="20"/>
+          <w:lang w:val="x-none" w:eastAsia="x-none"/>
+        </w:rPr>
+        <w:t xml:space="preserve"> </w:t>
+      </w:r>
+      <w:proofErr w:type="spellStart"/>
+      <w:r>
+        <w:rPr>
+          <w:rFonts w:eastAsia="SimSun"/>
+          <w:b/>
+          <w:noProof w:val="0"/>
+          <w:color w:val="FF0000"/>
+          <w:spacing w:val="-1"/>
+          <w:sz w:val="20"/>
+          <w:szCs w:val="20"/>
+          <w:lang w:val="x-none" w:eastAsia="x-none"/>
+        </w:rPr>
+        <w:t>from</w:t>
+      </w:r>
+      <w:proofErr w:type="spellEnd"/>
+      <w:r>
+        <w:rPr>
+          <w:rFonts w:eastAsia="SimSun"/>
+          <w:b/>
+          <w:noProof w:val="0"/>
+          <w:color w:val="FF0000"/>
+          <w:spacing w:val="-1"/>
+          <w:sz w:val="20"/>
+          <w:szCs w:val="20"/>
+          <w:lang w:val="x-none" w:eastAsia="x-none"/>
+        </w:rPr>
+        <w:t xml:space="preserve"> </w:t>
+      </w:r>
+      <w:proofErr w:type="spellStart"/>
+      <w:r>
+        <w:rPr>
+          <w:rFonts w:eastAsia="SimSun"/>
+          <w:b/>
+          <w:noProof w:val="0"/>
+          <w:color w:val="FF0000"/>
+          <w:spacing w:val="-1"/>
+          <w:sz w:val="20"/>
+          <w:szCs w:val="20"/>
+          <w:lang w:val="x-none" w:eastAsia="x-none"/>
+        </w:rPr>
+        <w:t>your</w:t>
+      </w:r>
+      <w:proofErr w:type="spellEnd"/>
+      <w:r>
+        <w:rPr>
+          <w:rFonts w:eastAsia="SimSun"/>
+          <w:b/>
+          <w:noProof w:val="0"/>
+          <w:color w:val="FF0000"/>
+          <w:spacing w:val="-1"/>
+          <w:sz w:val="20"/>
+          <w:szCs w:val="20"/>
+          <w:lang w:val="x-none" w:eastAsia="x-none"/>
+        </w:rPr>
+        <w:t xml:space="preserve"> </w:t>
+      </w:r>
+      <w:proofErr w:type="spellStart"/>
+      <w:r>
+        <w:rPr>
+          <w:rFonts w:eastAsia="SimSun"/>
+          <w:b/>
+          <w:noProof w:val="0"/>
+          <w:color w:val="FF0000"/>
+          <w:spacing w:val="-1"/>
+          <w:sz w:val="20"/>
+          <w:szCs w:val="20"/>
+          <w:lang w:val="x-none" w:eastAsia="x-none"/>
+        </w:rPr>
+        <w:t>paper</w:t>
+      </w:r>
+      <w:proofErr w:type="spellEnd"/>
+      <w:r>
+        <w:rPr>
+          <w:rFonts w:eastAsia="SimSun"/>
+          <w:b/>
+          <w:noProof w:val="0"/>
+          <w:color w:val="FF0000"/>
+          <w:spacing w:val="-1"/>
+          <w:sz w:val="20"/>
+          <w:szCs w:val="20"/>
+          <w:lang w:val="x-none" w:eastAsia="x-none"/>
+        </w:rPr>
+        <w:t xml:space="preserve"> </w:t>
       </w:r>
       <w:r>
         <w:rPr>
@@ -1065,7 +2284,175 @@
           <w:szCs w:val="20"/>
           <w:lang w:val="x-none" w:eastAsia="x-none"/>
         </w:rPr>
-        <w:t xml:space="preserve"> result in your paper not being published.</w:t>
+        <w:t xml:space="preserve"> </w:t>
+      </w:r>
+      <w:proofErr w:type="spellStart"/>
+      <w:r>
+        <w:rPr>
+          <w:rFonts w:eastAsia="SimSun"/>
+          <w:b/>
+          <w:noProof w:val="0"/>
+          <w:color w:val="FF0000"/>
+          <w:spacing w:val="-1"/>
+          <w:sz w:val="20"/>
+          <w:szCs w:val="20"/>
+          <w:lang w:val="x-none" w:eastAsia="x-none"/>
+        </w:rPr>
+        <w:t>result</w:t>
+      </w:r>
+      <w:proofErr w:type="spellEnd"/>
+      <w:r>
+        <w:rPr>
+          <w:rFonts w:eastAsia="SimSun"/>
+          <w:b/>
+          <w:noProof w:val="0"/>
+          <w:color w:val="FF0000"/>
+          <w:spacing w:val="-1"/>
+          <w:sz w:val="20"/>
+          <w:szCs w:val="20"/>
+          <w:lang w:val="x-none" w:eastAsia="x-none"/>
+        </w:rPr>
+        <w:t xml:space="preserve"> in </w:t>
+      </w:r>
+      <w:proofErr w:type="spellStart"/>
+      <w:r>
+        <w:rPr>
+          <w:rFonts w:eastAsia="SimSun"/>
+          <w:b/>
+          <w:noProof w:val="0"/>
+          <w:color w:val="FF0000"/>
+          <w:spacing w:val="-1"/>
+          <w:sz w:val="20"/>
+          <w:szCs w:val="20"/>
+          <w:lang w:val="x-none" w:eastAsia="x-none"/>
+        </w:rPr>
+        <w:t>your</w:t>
+      </w:r>
+      <w:proofErr w:type="spellEnd"/>
+      <w:r>
+        <w:rPr>
+          <w:rFonts w:eastAsia="SimSun"/>
+          <w:b/>
+          <w:noProof w:val="0"/>
+          <w:color w:val="FF0000"/>
+          <w:spacing w:val="-1"/>
+          <w:sz w:val="20"/>
+          <w:szCs w:val="20"/>
+          <w:lang w:val="x-none" w:eastAsia="x-none"/>
+        </w:rPr>
+        <w:t xml:space="preserve"> </w:t>
+      </w:r>
+      <w:proofErr w:type="spellStart"/>
+      <w:r>
+        <w:rPr>
+          <w:rFonts w:eastAsia="SimSun"/>
+          <w:b/>
+          <w:noProof w:val="0"/>
+          <w:color w:val="FF0000"/>
+          <w:spacing w:val="-1"/>
+          <w:sz w:val="20"/>
+          <w:szCs w:val="20"/>
+          <w:lang w:val="x-none" w:eastAsia="x-none"/>
+        </w:rPr>
+        <w:t>paper</w:t>
+      </w:r>
+      <w:proofErr w:type="spellEnd"/>
+      <w:r>
+        <w:rPr>
+          <w:rFonts w:eastAsia="SimSun"/>
+          <w:b/>
+          <w:noProof w:val="0"/>
+          <w:color w:val="FF0000"/>
+          <w:spacing w:val="-1"/>
+          <w:sz w:val="20"/>
+          <w:szCs w:val="20"/>
+          <w:lang w:val="x-none" w:eastAsia="x-none"/>
+        </w:rPr>
+        <w:t xml:space="preserve"> </w:t>
+      </w:r>
+      <w:proofErr w:type="spellStart"/>
+      <w:r>
+        <w:rPr>
+          <w:rFonts w:eastAsia="SimSun"/>
+          <w:b/>
+          <w:noProof w:val="0"/>
+          <w:color w:val="FF0000"/>
+          <w:spacing w:val="-1"/>
+          <w:sz w:val="20"/>
+          <w:szCs w:val="20"/>
+          <w:lang w:val="x-none" w:eastAsia="x-none"/>
+        </w:rPr>
+        <w:t>not</w:t>
+      </w:r>
+      <w:proofErr w:type="spellEnd"/>
+      <w:r>
+        <w:rPr>
+          <w:rFonts w:eastAsia="SimSun"/>
+          <w:b/>
+          <w:noProof w:val="0"/>
+          <w:color w:val="FF0000"/>
+          <w:spacing w:val="-1"/>
+          <w:sz w:val="20"/>
+          <w:szCs w:val="20"/>
+          <w:lang w:val="x-none" w:eastAsia="x-none"/>
+        </w:rPr>
+        <w:t xml:space="preserve"> </w:t>
+      </w:r>
+      <w:proofErr w:type="spellStart"/>
+      <w:r>
+        <w:rPr>
+          <w:rFonts w:eastAsia="SimSun"/>
+          <w:b/>
+          <w:noProof w:val="0"/>
+          <w:color w:val="FF0000"/>
+          <w:spacing w:val="-1"/>
+          <w:sz w:val="20"/>
+          <w:szCs w:val="20"/>
+          <w:lang w:val="x-none" w:eastAsia="x-none"/>
+        </w:rPr>
+        <w:t>being</w:t>
+      </w:r>
+      <w:proofErr w:type="spellEnd"/>
+      <w:r>
+        <w:rPr>
+          <w:rFonts w:eastAsia="SimSun"/>
+          <w:b/>
+          <w:noProof w:val="0"/>
+          <w:color w:val="FF0000"/>
+          <w:spacing w:val="-1"/>
+          <w:sz w:val="20"/>
+          <w:szCs w:val="20"/>
+          <w:lang w:val="x-none" w:eastAsia="x-none"/>
+        </w:rPr>
+        <w:t xml:space="preserve"> </w:t>
+      </w:r>
+      <w:proofErr w:type="spellStart"/>
+      <w:r>
+        <w:rPr>
+          <w:rFonts w:eastAsia="SimSun"/>
+          <w:b/>
+          <w:noProof w:val="0"/>
+          <w:color w:val="FF0000"/>
+          <w:spacing w:val="-1"/>
+          <w:sz w:val="20"/>
+          <w:szCs w:val="20"/>
+          <w:lang w:val="x-none" w:eastAsia="x-none"/>
+        </w:rPr>
+        <w:t>published</w:t>
+      </w:r>
+      <w:proofErr w:type="spellEnd"/>
+      <w:r>
+        <w:rPr>
+          <w:rFonts w:eastAsia="SimSun"/>
+          <w:b/>
+          <w:noProof w:val="0"/>
+          <w:color w:val="FF0000"/>
+          <w:spacing w:val="-1"/>
+          <w:sz w:val="20"/>
+          <w:szCs w:val="20"/>
+          <w:lang w:val="x-none" w:eastAsia="x-none"/>
+        </w:rPr>
+        <w:t>.</w:t>
       </w:r>
     </w:p>
     <w:p/>
@@ -1081,7 +2468,7 @@
 </file>
 
 <file path=word/endnotes.xml><?xml version="1.0" encoding="utf-8"?>
-<w:endnotes xmlns:cx="http://schemas.microsoft.com/office/drawing/2014/chartex" xmlns:cx1="http://schemas.microsoft.com/office/drawing/2015/9/8/chartex" xmlns:cx2="http://schemas.microsoft.com/office/drawing/2015/10/21/chartex" xmlns:cx3="http://schemas.microsoft.com/office/drawing/2016/5/9/chartex" xmlns:cx4="http://schemas.microsoft.com/office/drawing/2016/5/10/chartex" xmlns:cx5="http://schemas.microsoft.com/office/drawing/2016/5/11/chartex" xmlns:cx6="http://schemas.microsoft.com/office/drawing/2016/5/12/chartex" xmlns:cx7="http://schemas.microsoft.com/office/drawing/2016/5/13/chartex" xmlns:cx8="http://schemas.microsoft.com/office/drawing/2016/5/14/chartex" xmlns:mc="http://schemas.openxmlformats.org/markup-compatibility/2006" xmlns:aink="http://schemas.microsoft.com/office/drawing/2016/ink" xmlns:am3d="http://schemas.microsoft.com/office/drawing/2017/model3d" xmlns:o="urn:schemas-microsoft-com:office:office" xmlns:r="http://purl.oclc.org/ooxml/officeDocument/relationships" xmlns:m="http://purl.oclc.org/ooxml/officeDocument/math" xmlns:v="urn:schemas-microsoft-com:vml" xmlns:wp14="http://schemas.microsoft.com/office/word/2010/wordprocessingDrawing" xmlns:wp="http://purl.oclc.org/ooxml/drawingml/wordprocessingDrawing" xmlns:w10="urn:schemas-microsoft-com:office:word" xmlns:w="http://purl.oclc.org/ooxml/wordprocessingml/main" xmlns:w14="http://schemas.microsoft.com/office/word/2010/wordml" xmlns:w15="http://schemas.microsoft.com/office/word/2012/wordml" xmlns:w16cex="http://schemas.microsoft.com/office/word/2018/wordml/cex" xmlns:w16cid="http://schemas.microsoft.com/office/word/2016/wordml/cid" xmlns:w16="http://schemas.microsoft.com/office/word/2018/wordml" xmlns:w16se="http://schemas.microsoft.com/office/word/2015/wordml/symex" xmlns:wpi="http://schemas.microsoft.com/office/word/2010/wordprocessingInk" xmlns:wne="http://schemas.microsoft.com/office/word/2006/wordml" mc:Ignorable="w14 w15 w16se w16cid w16 w16cex wne wp14">
+<w:endnotes xmlns:mc="http://schemas.openxmlformats.org/markup-compatibility/2006" xmlns:o="urn:schemas-microsoft-com:office:office" xmlns:r="http://purl.oclc.org/ooxml/officeDocument/relationships" xmlns:m="http://purl.oclc.org/ooxml/officeDocument/math" xmlns:v="urn:schemas-microsoft-com:vml" xmlns:wp14="http://schemas.microsoft.com/office/word/2010/wordprocessingDrawing" xmlns:wp="http://purl.oclc.org/ooxml/drawingml/wordprocessingDrawing" xmlns:w10="urn:schemas-microsoft-com:office:word" xmlns:w="http://purl.oclc.org/ooxml/wordprocessingml/main" xmlns:w14="http://schemas.microsoft.com/office/word/2010/wordml" xmlns:w15="http://schemas.microsoft.com/office/word/2012/wordml" xmlns:wpi="http://schemas.microsoft.com/office/word/2010/wordprocessingInk" xmlns:wne="http://schemas.microsoft.com/office/word/2006/wordml" mc:Ignorable="w14 w15 wne wp14">
   <w:endnote w:type="separator" w:id="-1">
     <w:p>
       <w:r>
@@ -1100,10 +2487,10 @@
 </file>
 
 <file path=word/footer1.xml><?xml version="1.0" encoding="utf-8"?>
-<w:ftr xmlns:cx="http://schemas.microsoft.com/office/drawing/2014/chartex" xmlns:cx1="http://schemas.microsoft.com/office/drawing/2015/9/8/chartex" xmlns:cx2="http://schemas.microsoft.com/office/drawing/2015/10/21/chartex" xmlns:cx3="http://schemas.microsoft.com/office/drawing/2016/5/9/chartex" xmlns:cx4="http://schemas.microsoft.com/office/drawing/2016/5/10/chartex" xmlns:cx5="http://schemas.microsoft.com/office/drawing/2016/5/11/chartex" xmlns:cx6="http://schemas.microsoft.com/office/drawing/2016/5/12/chartex" xmlns:cx7="http://schemas.microsoft.com/office/drawing/2016/5/13/chartex" xmlns:cx8="http://schemas.microsoft.com/office/drawing/2016/5/14/chartex" xmlns:mc="http://schemas.openxmlformats.org/markup-compatibility/2006" xmlns:aink="http://schemas.microsoft.com/office/drawing/2016/ink" xmlns:am3d="http://schemas.microsoft.com/office/drawing/2017/model3d" xmlns:o="urn:schemas-microsoft-com:office:office" xmlns:r="http://purl.oclc.org/ooxml/officeDocument/relationships" xmlns:m="http://purl.oclc.org/ooxml/officeDocument/math" xmlns:v="urn:schemas-microsoft-com:vml" xmlns:wp14="http://schemas.microsoft.com/office/word/2010/wordprocessingDrawing" xmlns:wp="http://purl.oclc.org/ooxml/drawingml/wordprocessingDrawing" xmlns:w10="urn:schemas-microsoft-com:office:word" xmlns:w="http://purl.oclc.org/ooxml/wordprocessingml/main" xmlns:w14="http://schemas.microsoft.com/office/word/2010/wordml" xmlns:w15="http://schemas.microsoft.com/office/word/2012/wordml" xmlns:w16cex="http://schemas.microsoft.com/office/word/2018/wordml/cex" xmlns:w16cid="http://schemas.microsoft.com/office/word/2016/wordml/cid" xmlns:w16="http://schemas.microsoft.com/office/word/2018/wordml" xmlns:w16se="http://schemas.microsoft.com/office/word/2015/wordml/symex" xmlns:wpi="http://schemas.microsoft.com/office/word/2010/wordprocessingInk" xmlns:wne="http://schemas.microsoft.com/office/word/2006/wordml" mc:Ignorable="w14 w15 w16se w16cid w16 w16cex wne wp14">
+<w:ftr xmlns:mc="http://schemas.openxmlformats.org/markup-compatibility/2006" xmlns:o="urn:schemas-microsoft-com:office:office" xmlns:r="http://purl.oclc.org/ooxml/officeDocument/relationships" xmlns:m="http://purl.oclc.org/ooxml/officeDocument/math" xmlns:v="urn:schemas-microsoft-com:vml" xmlns:wp14="http://schemas.microsoft.com/office/word/2010/wordprocessingDrawing" xmlns:wp="http://purl.oclc.org/ooxml/drawingml/wordprocessingDrawing" xmlns:w10="urn:schemas-microsoft-com:office:word" xmlns:w="http://purl.oclc.org/ooxml/wordprocessingml/main" xmlns:w14="http://schemas.microsoft.com/office/word/2010/wordml" xmlns:w15="http://schemas.microsoft.com/office/word/2012/wordml" xmlns:wpi="http://schemas.microsoft.com/office/word/2010/wordprocessingInk" xmlns:wne="http://schemas.microsoft.com/office/word/2006/wordml" mc:Ignorable="w14 w15 wne wp14">
   <w:p>
     <w:pPr>
-      <w:pStyle w:val="Footer"/>
+      <w:pStyle w:val="Rodap"/>
       <w:jc w:val="start"/>
       <w:rPr>
         <w:sz w:val="16"/>
@@ -1122,7 +2509,7 @@
 </file>
 
 <file path=word/footnotes.xml><?xml version="1.0" encoding="utf-8"?>
-<w:footnotes xmlns:cx="http://schemas.microsoft.com/office/drawing/2014/chartex" xmlns:cx1="http://schemas.microsoft.com/office/drawing/2015/9/8/chartex" xmlns:cx2="http://schemas.microsoft.com/office/drawing/2015/10/21/chartex" xmlns:cx3="http://schemas.microsoft.com/office/drawing/2016/5/9/chartex" xmlns:cx4="http://schemas.microsoft.com/office/drawing/2016/5/10/chartex" xmlns:cx5="http://schemas.microsoft.com/office/drawing/2016/5/11/chartex" xmlns:cx6="http://schemas.microsoft.com/office/drawing/2016/5/12/chartex" xmlns:cx7="http://schemas.microsoft.com/office/drawing/2016/5/13/chartex" xmlns:cx8="http://schemas.microsoft.com/office/drawing/2016/5/14/chartex" xmlns:mc="http://schemas.openxmlformats.org/markup-compatibility/2006" xmlns:aink="http://schemas.microsoft.com/office/drawing/2016/ink" xmlns:am3d="http://schemas.microsoft.com/office/drawing/2017/model3d" xmlns:o="urn:schemas-microsoft-com:office:office" xmlns:r="http://purl.oclc.org/ooxml/officeDocument/relationships" xmlns:m="http://purl.oclc.org/ooxml/officeDocument/math" xmlns:v="urn:schemas-microsoft-com:vml" xmlns:wp14="http://schemas.microsoft.com/office/word/2010/wordprocessingDrawing" xmlns:wp="http://purl.oclc.org/ooxml/drawingml/wordprocessingDrawing" xmlns:w10="urn:schemas-microsoft-com:office:word" xmlns:w="http://purl.oclc.org/ooxml/wordprocessingml/main" xmlns:w14="http://schemas.microsoft.com/office/word/2010/wordml" xmlns:w15="http://schemas.microsoft.com/office/word/2012/wordml" xmlns:w16cex="http://schemas.microsoft.com/office/word/2018/wordml/cex" xmlns:w16cid="http://schemas.microsoft.com/office/word/2016/wordml/cid" xmlns:w16="http://schemas.microsoft.com/office/word/2018/wordml" xmlns:w16se="http://schemas.microsoft.com/office/word/2015/wordml/symex" xmlns:wpi="http://schemas.microsoft.com/office/word/2010/wordprocessingInk" xmlns:wne="http://schemas.microsoft.com/office/word/2006/wordml" mc:Ignorable="w14 w15 w16se w16cid w16 w16cex wne wp14">
+<w:footnotes xmlns:mc="http://schemas.openxmlformats.org/markup-compatibility/2006" xmlns:o="urn:schemas-microsoft-com:office:office" xmlns:r="http://purl.oclc.org/ooxml/officeDocument/relationships" xmlns:m="http://purl.oclc.org/ooxml/officeDocument/math" xmlns:v="urn:schemas-microsoft-com:vml" xmlns:wp14="http://schemas.microsoft.com/office/word/2010/wordprocessingDrawing" xmlns:wp="http://purl.oclc.org/ooxml/drawingml/wordprocessingDrawing" xmlns:w10="urn:schemas-microsoft-com:office:word" xmlns:w="http://purl.oclc.org/ooxml/wordprocessingml/main" xmlns:w14="http://schemas.microsoft.com/office/word/2010/wordml" xmlns:w15="http://schemas.microsoft.com/office/word/2012/wordml" xmlns:wpi="http://schemas.microsoft.com/office/word/2010/wordprocessingInk" xmlns:wne="http://schemas.microsoft.com/office/word/2006/wordml" mc:Ignorable="w14 w15 wne wp14">
   <w:footnote w:type="separator" w:id="-1">
     <w:p>
       <w:r>
@@ -1141,8 +2528,8 @@
 </file>
 
 <file path=word/numbering.xml><?xml version="1.0" encoding="utf-8"?>
-<w:numbering xmlns:cx="http://schemas.microsoft.com/office/drawing/2014/chartex" xmlns:cx1="http://schemas.microsoft.com/office/drawing/2015/9/8/chartex" xmlns:cx2="http://schemas.microsoft.com/office/drawing/2015/10/21/chartex" xmlns:cx3="http://schemas.microsoft.com/office/drawing/2016/5/9/chartex" xmlns:cx4="http://schemas.microsoft.com/office/drawing/2016/5/10/chartex" xmlns:cx5="http://schemas.microsoft.com/office/drawing/2016/5/11/chartex" xmlns:cx6="http://schemas.microsoft.com/office/drawing/2016/5/12/chartex" xmlns:cx7="http://schemas.microsoft.com/office/drawing/2016/5/13/chartex" xmlns:cx8="http://schemas.microsoft.com/office/drawing/2016/5/14/chartex" xmlns:mc="http://schemas.openxmlformats.org/markup-compatibility/2006" xmlns:aink="http://schemas.microsoft.com/office/drawing/2016/ink" xmlns:am3d="http://schemas.microsoft.com/office/drawing/2017/model3d" xmlns:o="urn:schemas-microsoft-com:office:office" xmlns:r="http://purl.oclc.org/ooxml/officeDocument/relationships" xmlns:m="http://purl.oclc.org/ooxml/officeDocument/math" xmlns:v="urn:schemas-microsoft-com:vml" xmlns:wp14="http://schemas.microsoft.com/office/word/2010/wordprocessingDrawing" xmlns:wp="http://purl.oclc.org/ooxml/drawingml/wordprocessingDrawing" xmlns:w10="urn:schemas-microsoft-com:office:word" xmlns:w="http://purl.oclc.org/ooxml/wordprocessingml/main" xmlns:w14="http://schemas.microsoft.com/office/word/2010/wordml" xmlns:w15="http://schemas.microsoft.com/office/word/2012/wordml" xmlns:w16cex="http://schemas.microsoft.com/office/word/2018/wordml/cex" xmlns:w16cid="http://schemas.microsoft.com/office/word/2016/wordml/cid" xmlns:w16="http://schemas.microsoft.com/office/word/2018/wordml" xmlns:w16se="http://schemas.microsoft.com/office/word/2015/wordml/symex" xmlns:wpi="http://schemas.microsoft.com/office/word/2010/wordprocessingInk" xmlns:wne="http://schemas.microsoft.com/office/word/2006/wordml" mc:Ignorable="w14 w15 w16se w16cid w16 w16cex wne wp14">
-  <w:abstractNum w:abstractNumId="0" w15:restartNumberingAfterBreak="0">
+<w:numbering xmlns:mc="http://schemas.openxmlformats.org/markup-compatibility/2006" xmlns:o="urn:schemas-microsoft-com:office:office" xmlns:r="http://purl.oclc.org/ooxml/officeDocument/relationships" xmlns:m="http://purl.oclc.org/ooxml/officeDocument/math" xmlns:v="urn:schemas-microsoft-com:vml" xmlns:wp14="http://schemas.microsoft.com/office/word/2010/wordprocessingDrawing" xmlns:wp="http://purl.oclc.org/ooxml/drawingml/wordprocessingDrawing" xmlns:w10="urn:schemas-microsoft-com:office:word" xmlns:w="http://purl.oclc.org/ooxml/wordprocessingml/main" xmlns:w14="http://schemas.microsoft.com/office/word/2010/wordml" xmlns:w15="http://schemas.microsoft.com/office/word/2012/wordml" xmlns:wpi="http://schemas.microsoft.com/office/word/2010/wordprocessingInk" xmlns:wne="http://schemas.microsoft.com/office/word/2006/wordml" mc:Ignorable="w14 w15 wne wp14">
+  <w:abstractNum w:abstractNumId="0">
     <w:nsid w:val="FFFFFF1D"/>
     <w:multiLevelType w:val="multilevel"/>
     <w:tmpl w:val="7A36CE9E"/>
@@ -1282,7 +2669,7 @@
       </w:rPr>
     </w:lvl>
   </w:abstractNum>
-  <w:abstractNum w:abstractNumId="1" w15:restartNumberingAfterBreak="0">
+  <w:abstractNum w:abstractNumId="1">
     <w:nsid w:val="FFFFFF7C"/>
     <w:multiLevelType w:val="singleLevel"/>
     <w:tmpl w:val="DD629BEE"/>
@@ -1299,7 +2686,7 @@
       </w:pPr>
     </w:lvl>
   </w:abstractNum>
-  <w:abstractNum w:abstractNumId="2" w15:restartNumberingAfterBreak="0">
+  <w:abstractNum w:abstractNumId="2">
     <w:nsid w:val="FFFFFF7D"/>
     <w:multiLevelType w:val="singleLevel"/>
     <w:tmpl w:val="2648E1C4"/>
@@ -1316,7 +2703,7 @@
       </w:pPr>
     </w:lvl>
   </w:abstractNum>
-  <w:abstractNum w:abstractNumId="3" w15:restartNumberingAfterBreak="0">
+  <w:abstractNum w:abstractNumId="3">
     <w:nsid w:val="FFFFFF7E"/>
     <w:multiLevelType w:val="singleLevel"/>
     <w:tmpl w:val="9D38DB54"/>
@@ -1333,7 +2720,7 @@
       </w:pPr>
     </w:lvl>
   </w:abstractNum>
-  <w:abstractNum w:abstractNumId="4" w15:restartNumberingAfterBreak="0">
+  <w:abstractNum w:abstractNumId="4">
     <w:nsid w:val="FFFFFF7F"/>
     <w:multiLevelType w:val="singleLevel"/>
     <w:tmpl w:val="632C24E2"/>
@@ -1350,7 +2737,7 @@
       </w:pPr>
     </w:lvl>
   </w:abstractNum>
-  <w:abstractNum w:abstractNumId="5" w15:restartNumberingAfterBreak="0">
+  <w:abstractNum w:abstractNumId="5">
     <w:nsid w:val="FFFFFF80"/>
     <w:multiLevelType w:val="singleLevel"/>
     <w:tmpl w:val="82268A14"/>
@@ -1370,7 +2757,7 @@
       </w:rPr>
     </w:lvl>
   </w:abstractNum>
-  <w:abstractNum w:abstractNumId="6" w15:restartNumberingAfterBreak="0">
+  <w:abstractNum w:abstractNumId="6">
     <w:nsid w:val="FFFFFF81"/>
     <w:multiLevelType w:val="singleLevel"/>
     <w:tmpl w:val="8C0E77FE"/>
@@ -1390,7 +2777,7 @@
       </w:rPr>
     </w:lvl>
   </w:abstractNum>
-  <w:abstractNum w:abstractNumId="7" w15:restartNumberingAfterBreak="0">
+  <w:abstractNum w:abstractNumId="7">
     <w:nsid w:val="FFFFFF82"/>
     <w:multiLevelType w:val="singleLevel"/>
     <w:tmpl w:val="174639B8"/>
@@ -1410,7 +2797,7 @@
       </w:rPr>
     </w:lvl>
   </w:abstractNum>
-  <w:abstractNum w:abstractNumId="8" w15:restartNumberingAfterBreak="0">
+  <w:abstractNum w:abstractNumId="8">
     <w:nsid w:val="FFFFFF83"/>
     <w:multiLevelType w:val="singleLevel"/>
     <w:tmpl w:val="B1ACC408"/>
@@ -1430,7 +2817,7 @@
       </w:rPr>
     </w:lvl>
   </w:abstractNum>
-  <w:abstractNum w:abstractNumId="9" w15:restartNumberingAfterBreak="0">
+  <w:abstractNum w:abstractNumId="9">
     <w:nsid w:val="FFFFFF88"/>
     <w:multiLevelType w:val="singleLevel"/>
     <w:tmpl w:val="229E8DFE"/>
@@ -1447,7 +2834,7 @@
       </w:pPr>
     </w:lvl>
   </w:abstractNum>
-  <w:abstractNum w:abstractNumId="10" w15:restartNumberingAfterBreak="0">
+  <w:abstractNum w:abstractNumId="10">
     <w:nsid w:val="FFFFFF89"/>
     <w:multiLevelType w:val="singleLevel"/>
     <w:tmpl w:val="EA847AFE"/>
@@ -1467,7 +2854,7 @@
       </w:rPr>
     </w:lvl>
   </w:abstractNum>
-  <w:abstractNum w:abstractNumId="11" w15:restartNumberingAfterBreak="0">
+  <w:abstractNum w:abstractNumId="11">
     <w:nsid w:val="1E177E97"/>
     <w:multiLevelType w:val="hybridMultilevel"/>
     <w:tmpl w:val="A6463BCE"/>
@@ -1553,7 +2940,7 @@
       </w:pPr>
     </w:lvl>
   </w:abstractNum>
-  <w:abstractNum w:abstractNumId="12" w15:restartNumberingAfterBreak="0">
+  <w:abstractNum w:abstractNumId="12">
     <w:nsid w:val="20AF0333"/>
     <w:multiLevelType w:val="hybridMultilevel"/>
     <w:tmpl w:val="CB0E7F4E"/>
@@ -1695,7 +3082,7 @@
       </w:rPr>
     </w:lvl>
   </w:abstractNum>
-  <w:abstractNum w:abstractNumId="13" w15:restartNumberingAfterBreak="0">
+  <w:abstractNum w:abstractNumId="13">
     <w:nsid w:val="26FE1FCF"/>
     <w:multiLevelType w:val="hybridMultilevel"/>
     <w:tmpl w:val="33826962"/>
@@ -1856,7 +3243,7 @@
       </w:rPr>
     </w:lvl>
   </w:abstractNum>
-  <w:abstractNum w:abstractNumId="14" w15:restartNumberingAfterBreak="0">
+  <w:abstractNum w:abstractNumId="14">
     <w:nsid w:val="37660336"/>
     <w:multiLevelType w:val="hybridMultilevel"/>
     <w:tmpl w:val="754EAC84"/>
@@ -1997,7 +3384,7 @@
       </w:rPr>
     </w:lvl>
   </w:abstractNum>
-  <w:abstractNum w:abstractNumId="15" w15:restartNumberingAfterBreak="0">
+  <w:abstractNum w:abstractNumId="15">
     <w:nsid w:val="39E54FC6"/>
     <w:multiLevelType w:val="singleLevel"/>
     <w:tmpl w:val="5B7288D4"/>
@@ -2017,14 +3404,14 @@
       </w:rPr>
     </w:lvl>
   </w:abstractNum>
-  <w:abstractNum w:abstractNumId="16" w15:restartNumberingAfterBreak="0">
+  <w:abstractNum w:abstractNumId="16">
     <w:nsid w:val="4189603E"/>
     <w:multiLevelType w:val="multilevel"/>
     <w:tmpl w:val="0AB06E12"/>
     <w:lvl w:ilvl="0">
       <w:start w:val="1"/>
       <w:numFmt w:val="upperRoman"/>
-      <w:pStyle w:val="Heading1"/>
+      <w:pStyle w:val="Cabealho1"/>
       <w:lvlText w:val="%1."/>
       <w:lvlJc w:val="center"/>
       <w:pPr>
@@ -2056,7 +3443,7 @@
     <w:lvl w:ilvl="1">
       <w:start w:val="1"/>
       <w:numFmt w:val="upperLetter"/>
-      <w:pStyle w:val="Heading2"/>
+      <w:pStyle w:val="Cabealho2"/>
       <w:lvlText w:val="%2."/>
       <w:lvlJc w:val="start"/>
       <w:pPr>
@@ -2092,7 +3479,7 @@
     <w:lvl w:ilvl="2">
       <w:start w:val="1"/>
       <w:numFmt w:val="decimal"/>
-      <w:pStyle w:val="Heading3"/>
+      <w:pStyle w:val="Cabealho3"/>
       <w:lvlText w:val="%3)"/>
       <w:lvlJc w:val="start"/>
       <w:pPr>
@@ -2128,7 +3515,7 @@
     <w:lvl w:ilvl="3">
       <w:start w:val="1"/>
       <w:numFmt w:val="lowerLetter"/>
-      <w:pStyle w:val="Heading4"/>
+      <w:pStyle w:val="Cabealho4"/>
       <w:lvlText w:val="%4)"/>
       <w:lvlJc w:val="start"/>
       <w:pPr>
@@ -2224,7 +3611,7 @@
       </w:rPr>
     </w:lvl>
   </w:abstractNum>
-  <w:abstractNum w:abstractNumId="17" w15:restartNumberingAfterBreak="0">
+  <w:abstractNum w:abstractNumId="17">
     <w:nsid w:val="493C3F76"/>
     <w:multiLevelType w:val="hybridMultilevel"/>
     <w:tmpl w:val="9A9E418C"/>
@@ -2335,7 +3722,7 @@
       </w:pPr>
     </w:lvl>
   </w:abstractNum>
-  <w:abstractNum w:abstractNumId="18" w15:restartNumberingAfterBreak="0">
+  <w:abstractNum w:abstractNumId="18">
     <w:nsid w:val="52CA544A"/>
     <w:multiLevelType w:val="singleLevel"/>
     <w:tmpl w:val="AED6D67E"/>
@@ -2362,7 +3749,7 @@
       </w:rPr>
     </w:lvl>
   </w:abstractNum>
-  <w:abstractNum w:abstractNumId="19" w15:restartNumberingAfterBreak="0">
+  <w:abstractNum w:abstractNumId="19">
     <w:nsid w:val="6C402C58"/>
     <w:multiLevelType w:val="hybridMultilevel"/>
     <w:tmpl w:val="9A1CA078"/>
@@ -2507,7 +3894,7 @@
       </w:rPr>
     </w:lvl>
   </w:abstractNum>
-  <w:abstractNum w:abstractNumId="20" w15:restartNumberingAfterBreak="0">
+  <w:abstractNum w:abstractNumId="20">
     <w:nsid w:val="6CD32DA8"/>
     <w:multiLevelType w:val="singleLevel"/>
     <w:tmpl w:val="166470C2"/>
@@ -2609,7 +3996,7 @@
 </file>
 
 <file path=word/styles.xml><?xml version="1.0" encoding="utf-8"?>
-<w:styles xmlns:mc="http://schemas.openxmlformats.org/markup-compatibility/2006" xmlns:r="http://purl.oclc.org/ooxml/officeDocument/relationships" xmlns:w="http://purl.oclc.org/ooxml/wordprocessingml/main" xmlns:w14="http://schemas.microsoft.com/office/word/2010/wordml" xmlns:w15="http://schemas.microsoft.com/office/word/2012/wordml" xmlns:w16cex="http://schemas.microsoft.com/office/word/2018/wordml/cex" xmlns:w16cid="http://schemas.microsoft.com/office/word/2016/wordml/cid" xmlns:w16="http://schemas.microsoft.com/office/word/2018/wordml" xmlns:w16se="http://schemas.microsoft.com/office/word/2015/wordml/symex" mc:Ignorable="w14 w15 w16se w16cid w16 w16cex">
+<w:styles xmlns:mc="http://schemas.openxmlformats.org/markup-compatibility/2006" xmlns:r="http://purl.oclc.org/ooxml/officeDocument/relationships" xmlns:w="http://purl.oclc.org/ooxml/wordprocessingml/main" xmlns:w14="http://schemas.microsoft.com/office/word/2010/wordml" xmlns:w15="http://schemas.microsoft.com/office/word/2012/wordml" mc:Ignorable="w14 w15">
   <w:docDefaults>
     <w:rPrDefault>
       <w:rPr>
@@ -2619,7 +4006,7 @@
     </w:rPrDefault>
     <w:pPrDefault/>
   </w:docDefaults>
-  <w:latentStyles w:defLockedState="0" w:defUIPriority="0" w:defSemiHidden="0" w:defUnhideWhenUsed="0" w:defQFormat="0" w:count="376">
+  <w:latentStyles w:defLockedState="0" w:defUIPriority="0" w:defSemiHidden="0" w:defUnhideWhenUsed="0" w:defQFormat="0" w:count="371">
     <w:lsdException w:name="Normal" w:qFormat="1"/>
     <w:lsdException w:name="heading 1" w:qFormat="1"/>
     <w:lsdException w:name="heading 2" w:qFormat="1"/>
@@ -2900,11 +4287,6 @@
     <w:lsdException w:name="List Table 5 Dark Accent 6" w:uiPriority="50"/>
     <w:lsdException w:name="List Table 6 Colorful Accent 6" w:uiPriority="51"/>
     <w:lsdException w:name="List Table 7 Colorful Accent 6" w:uiPriority="52"/>
-    <w:lsdException w:name="Mention" w:semiHidden="1" w:uiPriority="99" w:unhideWhenUsed="1"/>
-    <w:lsdException w:name="Smart Hyperlink" w:semiHidden="1" w:uiPriority="99" w:unhideWhenUsed="1"/>
-    <w:lsdException w:name="Hashtag" w:semiHidden="1" w:uiPriority="99" w:unhideWhenUsed="1"/>
-    <w:lsdException w:name="Unresolved Mention" w:semiHidden="1" w:uiPriority="99" w:unhideWhenUsed="1"/>
-    <w:lsdException w:name="Smart Link" w:semiHidden="1" w:uiPriority="99" w:unhideWhenUsed="1"/>
   </w:latentStyles>
   <w:style w:type="paragraph" w:default="1" w:styleId="Normal">
     <w:name w:val="Normal"/>
@@ -2913,7 +4295,7 @@
       <w:jc w:val="center"/>
     </w:pPr>
   </w:style>
-  <w:style w:type="paragraph" w:styleId="Heading1">
+  <w:style w:type="paragraph" w:styleId="Cabealho1">
     <w:name w:val="heading 1"/>
     <w:basedOn w:val="Normal"/>
     <w:next w:val="Normal"/>
@@ -2936,7 +4318,7 @@
       <w:noProof/>
     </w:rPr>
   </w:style>
-  <w:style w:type="paragraph" w:styleId="Heading2">
+  <w:style w:type="paragraph" w:styleId="Cabealho2">
     <w:name w:val="heading 2"/>
     <w:basedOn w:val="Normal"/>
     <w:next w:val="Normal"/>
@@ -2959,7 +4341,7 @@
       <w:noProof/>
     </w:rPr>
   </w:style>
-  <w:style w:type="paragraph" w:styleId="Heading3">
+  <w:style w:type="paragraph" w:styleId="Cabealho3">
     <w:name w:val="heading 3"/>
     <w:basedOn w:val="Normal"/>
     <w:next w:val="Normal"/>
@@ -2980,7 +4362,7 @@
       <w:noProof/>
     </w:rPr>
   </w:style>
-  <w:style w:type="paragraph" w:styleId="Heading4">
+  <w:style w:type="paragraph" w:styleId="Cabealho4">
     <w:name w:val="heading 4"/>
     <w:basedOn w:val="Normal"/>
     <w:next w:val="Normal"/>
@@ -3004,7 +4386,7 @@
       <w:noProof/>
     </w:rPr>
   </w:style>
-  <w:style w:type="paragraph" w:styleId="Heading5">
+  <w:style w:type="paragraph" w:styleId="Cabealho5">
     <w:name w:val="heading 5"/>
     <w:basedOn w:val="Normal"/>
     <w:next w:val="Normal"/>
@@ -3020,13 +4402,13 @@
       <w:noProof/>
     </w:rPr>
   </w:style>
-  <w:style w:type="character" w:default="1" w:styleId="DefaultParagraphFont">
+  <w:style w:type="character" w:default="1" w:styleId="Tipodeletrapredefinidodopargrafo">
     <w:name w:val="Default Paragraph Font"/>
     <w:uiPriority w:val="1"/>
     <w:semiHidden/>
     <w:unhideWhenUsed/>
   </w:style>
-  <w:style w:type="table" w:default="1" w:styleId="TableNormal">
+  <w:style w:type="table" w:default="1" w:styleId="Tabelanormal">
     <w:name w:val="Normal Table"/>
     <w:uiPriority w:val="99"/>
     <w:semiHidden/>
@@ -3041,7 +4423,7 @@
       </w:tblCellMar>
     </w:tblPr>
   </w:style>
-  <w:style w:type="numbering" w:default="1" w:styleId="NoList">
+  <w:style w:type="numbering" w:default="1" w:styleId="Semlista">
     <w:name w:val="No List"/>
     <w:uiPriority w:val="99"/>
     <w:semiHidden/>
@@ -3080,10 +4462,10 @@
       <w:szCs w:val="22"/>
     </w:rPr>
   </w:style>
-  <w:style w:type="paragraph" w:styleId="BodyText">
+  <w:style w:type="paragraph" w:styleId="Corpodetexto">
     <w:name w:val="Body Text"/>
     <w:basedOn w:val="Normal"/>
-    <w:link w:val="BodyTextChar"/>
+    <w:link w:val="CorpodetextoCarter"/>
     <w:rsid w:val="00E7596C"/>
     <w:pPr>
       <w:tabs>
@@ -3098,9 +4480,9 @@
       <w:lang w:val="x-none" w:eastAsia="x-none"/>
     </w:rPr>
   </w:style>
-  <w:style w:type="character" w:customStyle="1" w:styleId="BodyTextChar">
-    <w:name w:val="Body Text Char"/>
-    <w:link w:val="BodyText"/>
+  <w:style w:type="character" w:customStyle="1" w:styleId="CorpodetextoCarter">
+    <w:name w:val="Corpo de texto Caráter"/>
+    <w:link w:val="Corpodetexto"/>
     <w:rsid w:val="00E7596C"/>
     <w:rPr>
       <w:spacing w:val="-1"/>
@@ -3109,7 +4491,7 @@
   </w:style>
   <w:style w:type="paragraph" w:customStyle="1" w:styleId="bulletlist">
     <w:name w:val="bullet list"/>
-    <w:basedOn w:val="BodyText"/>
+    <w:basedOn w:val="Corpodetexto"/>
     <w:rsid w:val="001B67DC"/>
     <w:pPr>
       <w:numPr>
@@ -3302,10 +4684,10 @@
       <w:i/>
     </w:rPr>
   </w:style>
-  <w:style w:type="paragraph" w:styleId="Header">
+  <w:style w:type="paragraph" w:styleId="Cabealho">
     <w:name w:val="header"/>
     <w:basedOn w:val="Normal"/>
-    <w:link w:val="HeaderChar"/>
+    <w:link w:val="CabealhoCarter"/>
     <w:rsid w:val="001A3B3D"/>
     <w:pPr>
       <w:tabs>
@@ -3314,16 +4696,16 @@
       </w:tabs>
     </w:pPr>
   </w:style>
-  <w:style w:type="character" w:customStyle="1" w:styleId="HeaderChar">
-    <w:name w:val="Header Char"/>
-    <w:basedOn w:val="DefaultParagraphFont"/>
-    <w:link w:val="Header"/>
+  <w:style w:type="character" w:customStyle="1" w:styleId="CabealhoCarter">
+    <w:name w:val="Cabeçalho Caráter"/>
+    <w:basedOn w:val="Tipodeletrapredefinidodopargrafo"/>
+    <w:link w:val="Cabealho"/>
     <w:rsid w:val="001A3B3D"/>
   </w:style>
-  <w:style w:type="paragraph" w:styleId="Footer">
+  <w:style w:type="paragraph" w:styleId="Rodap">
     <w:name w:val="footer"/>
     <w:basedOn w:val="Normal"/>
-    <w:link w:val="FooterChar"/>
+    <w:link w:val="RodapCarter"/>
     <w:rsid w:val="001A3B3D"/>
     <w:pPr>
       <w:tabs>
@@ -3332,10 +4714,10 @@
       </w:tabs>
     </w:pPr>
   </w:style>
-  <w:style w:type="character" w:customStyle="1" w:styleId="FooterChar">
-    <w:name w:val="Footer Char"/>
-    <w:basedOn w:val="DefaultParagraphFont"/>
-    <w:link w:val="Footer"/>
+  <w:style w:type="character" w:customStyle="1" w:styleId="RodapCarter">
+    <w:name w:val="Rodapé Caráter"/>
+    <w:basedOn w:val="Tipodeletrapredefinidodopargrafo"/>
+    <w:link w:val="Rodap"/>
     <w:rsid w:val="001A3B3D"/>
   </w:style>
 </w:styles>
@@ -3607,7 +4989,7 @@
 </file>
 
 <file path=customXml/itemProps1.xml><?xml version="1.0" encoding="utf-8"?>
-<ds:datastoreItem xmlns:ds="http://purl.oclc.org/ooxml/officeDocument/customXml" ds:itemID="{A46DE2B4-1057-4FD3-A738-CF56FA3A8401}">
+<ds:datastoreItem xmlns:ds="http://purl.oclc.org/ooxml/officeDocument/customXml" ds:itemID="{B9E3F831-E5D3-46AF-BB9A-34D1DA50FEEF}">
   <ds:schemaRefs>
     <ds:schemaRef ds:uri="http://schemas.openxmlformats.org/officeDocument/2006/bibliography"/>
   </ds:schemaRefs>

</xml_diff>